<commit_message>
update for sits 0.14.0
</commit_message>
<xml_diff>
--- a/etc/sitsbook_review.docx
+++ b/etc/sitsbook_review.docx
@@ -1,6 +1,6 @@
 
 <file path=word/document.xml><?xml version="1.0" encoding="utf-8"?>
-<w:document xmlns:wpc="http://schemas.microsoft.com/office/word/2010/wordprocessingCanvas" xmlns:cx="http://schemas.microsoft.com/office/drawing/2014/chartex" xmlns:cx1="http://schemas.microsoft.com/office/drawing/2015/9/8/chartex" xmlns:cx2="http://schemas.microsoft.com/office/drawing/2015/10/21/chartex" xmlns:cx3="http://schemas.microsoft.com/office/drawing/2016/5/9/chartex" xmlns:cx4="http://schemas.microsoft.com/office/drawing/2016/5/10/chartex" xmlns:cx5="http://schemas.microsoft.com/office/drawing/2016/5/11/chartex" xmlns:cx6="http://schemas.microsoft.com/office/drawing/2016/5/12/chartex" xmlns:cx7="http://schemas.microsoft.com/office/drawing/2016/5/13/chartex" xmlns:cx8="http://schemas.microsoft.com/office/drawing/2016/5/14/chartex" xmlns:mc="http://schemas.openxmlformats.org/markup-compatibility/2006" xmlns:aink="http://schemas.microsoft.com/office/drawing/2016/ink" xmlns:am3d="http://schemas.microsoft.com/office/drawing/2017/model3d" xmlns:o="urn:schemas-microsoft-com:office:office" xmlns:r="http://schemas.openxmlformats.org/officeDocument/2006/relationships" xmlns:m="http://schemas.openxmlformats.org/officeDocument/2006/math" xmlns:v="urn:schemas-microsoft-com:vml" xmlns:wp14="http://schemas.microsoft.com/office/word/2010/wordprocessingDrawing" xmlns:wp="http://schemas.openxmlformats.org/drawingml/2006/wordprocessingDrawing" xmlns:w10="urn:schemas-microsoft-com:office:word" xmlns:w="http://schemas.openxmlformats.org/wordprocessingml/2006/main" xmlns:w14="http://schemas.microsoft.com/office/word/2010/wordml" xmlns:w15="http://schemas.microsoft.com/office/word/2012/wordml" xmlns:w16cex="http://schemas.microsoft.com/office/word/2018/wordml/cex" xmlns:w16cid="http://schemas.microsoft.com/office/word/2016/wordml/cid" xmlns:w16="http://schemas.microsoft.com/office/word/2018/wordml" xmlns:w16se="http://schemas.microsoft.com/office/word/2015/wordml/symex" xmlns:wpg="http://schemas.microsoft.com/office/word/2010/wordprocessingGroup" xmlns:wpi="http://schemas.microsoft.com/office/word/2010/wordprocessingInk" xmlns:wne="http://schemas.microsoft.com/office/word/2006/wordml" xmlns:wps="http://schemas.microsoft.com/office/word/2010/wordprocessingShape" mc:Ignorable="w14 w15 w16se w16cid w16 w16cex wp14">
+<w:document xmlns:wpc="http://schemas.microsoft.com/office/word/2010/wordprocessingCanvas" xmlns:cx="http://schemas.microsoft.com/office/drawing/2014/chartex" xmlns:cx1="http://schemas.microsoft.com/office/drawing/2015/9/8/chartex" xmlns:cx2="http://schemas.microsoft.com/office/drawing/2015/10/21/chartex" xmlns:cx3="http://schemas.microsoft.com/office/drawing/2016/5/9/chartex" xmlns:cx4="http://schemas.microsoft.com/office/drawing/2016/5/10/chartex" xmlns:cx5="http://schemas.microsoft.com/office/drawing/2016/5/11/chartex" xmlns:cx6="http://schemas.microsoft.com/office/drawing/2016/5/12/chartex" xmlns:cx7="http://schemas.microsoft.com/office/drawing/2016/5/13/chartex" xmlns:cx8="http://schemas.microsoft.com/office/drawing/2016/5/14/chartex" xmlns:mc="http://schemas.openxmlformats.org/markup-compatibility/2006" xmlns:aink="http://schemas.microsoft.com/office/drawing/2016/ink" xmlns:am3d="http://schemas.microsoft.com/office/drawing/2017/model3d" xmlns:o="urn:schemas-microsoft-com:office:office" xmlns:r="http://schemas.openxmlformats.org/officeDocument/2006/relationships" xmlns:m="http://schemas.openxmlformats.org/officeDocument/2006/math" xmlns:v="urn:schemas-microsoft-com:vml" xmlns:wp14="http://schemas.microsoft.com/office/word/2010/wordprocessingDrawing" xmlns:wp="http://schemas.openxmlformats.org/drawingml/2006/wordprocessingDrawing" xmlns:w10="urn:schemas-microsoft-com:office:word" xmlns:w="http://schemas.openxmlformats.org/wordprocessingml/2006/main" xmlns:w14="http://schemas.microsoft.com/office/word/2010/wordml" xmlns:w15="http://schemas.microsoft.com/office/word/2012/wordml" xmlns:w16cex="http://schemas.microsoft.com/office/word/2018/wordml/cex" xmlns:w16cid="http://schemas.microsoft.com/office/word/2016/wordml/cid" xmlns:w16="http://schemas.microsoft.com/office/word/2018/wordml" xmlns:w16sdtdh="http://schemas.microsoft.com/office/word/2020/wordml/sdtdatahash" xmlns:w16se="http://schemas.microsoft.com/office/word/2015/wordml/symex" xmlns:wpg="http://schemas.microsoft.com/office/word/2010/wordprocessingGroup" xmlns:wpi="http://schemas.microsoft.com/office/word/2010/wordprocessingInk" xmlns:wne="http://schemas.microsoft.com/office/word/2006/wordml" xmlns:wps="http://schemas.microsoft.com/office/word/2010/wordprocessingShape" mc:Ignorable="w14 w15 w16se w16cid w16 w16cex w16sdtdh wp14">
   <w:body>
     <w:p>
       <w:pPr>
@@ -11489,7 +11489,6 @@
         </w:rPr>
         <w:t xml:space="preserve"> </w:t>
       </w:r>
-      <w:proofErr w:type="gramStart"/>
       <w:r>
         <w:rPr>
           <w:w w:val="90"/>
@@ -11497,7 +11496,6 @@
         </w:rPr>
         <w:t>The</w:t>
       </w:r>
-      <w:proofErr w:type="gramEnd"/>
       <w:r>
         <w:rPr>
           <w:spacing w:val="-2"/>
@@ -11891,10 +11889,14 @@
         <w:tabs>
           <w:tab w:val="left" w:pos="429"/>
         </w:tabs>
+        <w:rPr>
+          <w:color w:val="D9D9D9" w:themeColor="background1" w:themeShade="D9"/>
+        </w:rPr>
       </w:pPr>
       <w:proofErr w:type="spellStart"/>
       <w:r>
         <w:rPr>
+          <w:color w:val="D9D9D9" w:themeColor="background1" w:themeShade="D9"/>
           <w:w w:val="85"/>
         </w:rPr>
         <w:t>Regularizing</w:t>
@@ -11902,6 +11904,7 @@
       <w:proofErr w:type="spellEnd"/>
       <w:r>
         <w:rPr>
+          <w:color w:val="D9D9D9" w:themeColor="background1" w:themeShade="D9"/>
           <w:spacing w:val="-4"/>
           <w:w w:val="85"/>
         </w:rPr>
@@ -11909,12 +11912,14 @@
       </w:r>
       <w:r>
         <w:rPr>
+          <w:color w:val="D9D9D9" w:themeColor="background1" w:themeShade="D9"/>
           <w:w w:val="85"/>
         </w:rPr>
         <w:t>data</w:t>
       </w:r>
       <w:r>
         <w:rPr>
+          <w:color w:val="D9D9D9" w:themeColor="background1" w:themeShade="D9"/>
           <w:spacing w:val="-3"/>
           <w:w w:val="85"/>
         </w:rPr>
@@ -11922,6 +11927,7 @@
       </w:r>
       <w:r>
         <w:rPr>
+          <w:color w:val="D9D9D9" w:themeColor="background1" w:themeShade="D9"/>
           <w:w w:val="85"/>
         </w:rPr>
         <w:t>cubes</w:t>
@@ -11931,11 +11937,13 @@
       <w:pPr>
         <w:pStyle w:val="BodyText"/>
         <w:rPr>
+          <w:color w:val="D9D9D9" w:themeColor="background1" w:themeShade="D9"/>
           <w:lang w:val="en-US"/>
         </w:rPr>
       </w:pPr>
       <w:r>
         <w:rPr>
+          <w:color w:val="D9D9D9" w:themeColor="background1" w:themeShade="D9"/>
           <w:w w:val="85"/>
           <w:lang w:val="en-US"/>
         </w:rPr>
@@ -11943,6 +11951,7 @@
       </w:r>
       <w:r>
         <w:rPr>
+          <w:color w:val="D9D9D9" w:themeColor="background1" w:themeShade="D9"/>
           <w:spacing w:val="8"/>
           <w:w w:val="85"/>
           <w:lang w:val="en-US"/>
@@ -11951,6 +11960,7 @@
       </w:r>
       <w:r>
         <w:rPr>
+          <w:color w:val="D9D9D9" w:themeColor="background1" w:themeShade="D9"/>
           <w:w w:val="85"/>
           <w:lang w:val="en-US"/>
         </w:rPr>
@@ -11958,6 +11968,7 @@
       </w:r>
       <w:r>
         <w:rPr>
+          <w:color w:val="D9D9D9" w:themeColor="background1" w:themeShade="D9"/>
           <w:spacing w:val="6"/>
           <w:w w:val="85"/>
           <w:lang w:val="en-US"/>
@@ -11966,6 +11977,7 @@
       </w:r>
       <w:r>
         <w:rPr>
+          <w:color w:val="D9D9D9" w:themeColor="background1" w:themeShade="D9"/>
           <w:w w:val="85"/>
           <w:lang w:val="en-US"/>
         </w:rPr>
@@ -11973,6 +11985,7 @@
       </w:r>
       <w:r>
         <w:rPr>
+          <w:color w:val="D9D9D9" w:themeColor="background1" w:themeShade="D9"/>
           <w:spacing w:val="8"/>
           <w:w w:val="85"/>
           <w:lang w:val="en-US"/>
@@ -11981,6 +11994,7 @@
       </w:r>
       <w:r>
         <w:rPr>
+          <w:color w:val="D9D9D9" w:themeColor="background1" w:themeShade="D9"/>
           <w:w w:val="85"/>
           <w:lang w:val="en-US"/>
         </w:rPr>
@@ -11988,6 +12002,7 @@
       </w:r>
       <w:r>
         <w:rPr>
+          <w:color w:val="D9D9D9" w:themeColor="background1" w:themeShade="D9"/>
           <w:spacing w:val="5"/>
           <w:w w:val="85"/>
           <w:lang w:val="en-US"/>
@@ -11996,6 +12011,7 @@
       </w:r>
       <w:r>
         <w:rPr>
+          <w:color w:val="D9D9D9" w:themeColor="background1" w:themeShade="D9"/>
           <w:w w:val="85"/>
           <w:lang w:val="en-US"/>
         </w:rPr>
@@ -12003,6 +12019,7 @@
       </w:r>
       <w:r>
         <w:rPr>
+          <w:color w:val="D9D9D9" w:themeColor="background1" w:themeShade="D9"/>
           <w:spacing w:val="8"/>
           <w:w w:val="85"/>
           <w:lang w:val="en-US"/>
@@ -12011,6 +12028,7 @@
       </w:r>
       <w:r>
         <w:rPr>
+          <w:color w:val="D9D9D9" w:themeColor="background1" w:themeShade="D9"/>
           <w:w w:val="85"/>
           <w:lang w:val="en-US"/>
         </w:rPr>
@@ -12018,6 +12036,7 @@
       </w:r>
       <w:r>
         <w:rPr>
+          <w:color w:val="D9D9D9" w:themeColor="background1" w:themeShade="D9"/>
           <w:spacing w:val="9"/>
           <w:w w:val="85"/>
           <w:lang w:val="en-US"/>
@@ -12026,6 +12045,7 @@
       </w:r>
       <w:r>
         <w:rPr>
+          <w:color w:val="D9D9D9" w:themeColor="background1" w:themeShade="D9"/>
           <w:w w:val="85"/>
           <w:lang w:val="en-US"/>
         </w:rPr>
@@ -12033,6 +12053,7 @@
       </w:r>
       <w:r>
         <w:rPr>
+          <w:color w:val="D9D9D9" w:themeColor="background1" w:themeShade="D9"/>
           <w:spacing w:val="5"/>
           <w:w w:val="85"/>
           <w:lang w:val="en-US"/>
@@ -12041,6 +12062,7 @@
       </w:r>
       <w:r>
         <w:rPr>
+          <w:color w:val="D9D9D9" w:themeColor="background1" w:themeShade="D9"/>
           <w:w w:val="85"/>
           <w:lang w:val="en-US"/>
         </w:rPr>
@@ -12048,6 +12070,7 @@
       </w:r>
       <w:r>
         <w:rPr>
+          <w:color w:val="D9D9D9" w:themeColor="background1" w:themeShade="D9"/>
           <w:spacing w:val="8"/>
           <w:w w:val="85"/>
           <w:lang w:val="en-US"/>
@@ -12056,6 +12079,7 @@
       </w:r>
       <w:r>
         <w:rPr>
+          <w:color w:val="D9D9D9" w:themeColor="background1" w:themeShade="D9"/>
           <w:w w:val="85"/>
           <w:lang w:val="en-US"/>
         </w:rPr>
@@ -12066,11 +12090,13 @@
       <w:pPr>
         <w:pStyle w:val="BodyText"/>
         <w:rPr>
+          <w:color w:val="D9D9D9" w:themeColor="background1" w:themeShade="D9"/>
           <w:lang w:val="en-US"/>
         </w:rPr>
       </w:pPr>
       <w:r>
         <w:rPr>
+          <w:color w:val="D9D9D9" w:themeColor="background1" w:themeShade="D9"/>
           <w:w w:val="90"/>
           <w:lang w:val="en-US"/>
         </w:rPr>
@@ -12079,6 +12105,7 @@
       <w:proofErr w:type="spellStart"/>
       <w:r>
         <w:rPr>
+          <w:color w:val="D9D9D9" w:themeColor="background1" w:themeShade="D9"/>
           <w:w w:val="90"/>
           <w:lang w:val="en-US"/>
         </w:rPr>
@@ -12087,6 +12114,7 @@
       <w:proofErr w:type="spellEnd"/>
       <w:r>
         <w:rPr>
+          <w:color w:val="D9D9D9" w:themeColor="background1" w:themeShade="D9"/>
           <w:w w:val="90"/>
           <w:lang w:val="en-US"/>
         </w:rPr>
@@ -12094,6 +12122,7 @@
       </w:r>
       <w:r>
         <w:rPr>
+          <w:color w:val="D9D9D9" w:themeColor="background1" w:themeShade="D9"/>
           <w:spacing w:val="1"/>
           <w:w w:val="90"/>
           <w:lang w:val="en-US"/>
@@ -12103,6 +12132,7 @@
       <w:proofErr w:type="gramStart"/>
       <w:r>
         <w:rPr>
+          <w:color w:val="D9D9D9" w:themeColor="background1" w:themeShade="D9"/>
           <w:w w:val="90"/>
           <w:lang w:val="en-US"/>
         </w:rPr>
@@ -12111,6 +12141,7 @@
       <w:proofErr w:type="gramEnd"/>
       <w:r>
         <w:rPr>
+          <w:color w:val="D9D9D9" w:themeColor="background1" w:themeShade="D9"/>
           <w:w w:val="90"/>
           <w:lang w:val="en-US"/>
         </w:rPr>
@@ -12118,6 +12149,7 @@
       </w:r>
       <w:r>
         <w:rPr>
+          <w:color w:val="D9D9D9" w:themeColor="background1" w:themeShade="D9"/>
           <w:spacing w:val="2"/>
           <w:w w:val="90"/>
           <w:lang w:val="en-US"/>
@@ -12126,6 +12158,7 @@
       </w:r>
       <w:r>
         <w:rPr>
+          <w:color w:val="D9D9D9" w:themeColor="background1" w:themeShade="D9"/>
           <w:w w:val="90"/>
           <w:lang w:val="en-US"/>
         </w:rPr>
@@ -12133,6 +12166,7 @@
       </w:r>
       <w:r>
         <w:rPr>
+          <w:color w:val="D9D9D9" w:themeColor="background1" w:themeShade="D9"/>
           <w:spacing w:val="2"/>
           <w:w w:val="90"/>
           <w:lang w:val="en-US"/>
@@ -12141,6 +12175,7 @@
       </w:r>
       <w:r>
         <w:rPr>
+          <w:color w:val="D9D9D9" w:themeColor="background1" w:themeShade="D9"/>
           <w:w w:val="90"/>
           <w:lang w:val="en-US"/>
         </w:rPr>
@@ -12148,6 +12183,7 @@
       </w:r>
       <w:r>
         <w:rPr>
+          <w:color w:val="D9D9D9" w:themeColor="background1" w:themeShade="D9"/>
           <w:spacing w:val="2"/>
           <w:w w:val="90"/>
           <w:lang w:val="en-US"/>
@@ -12156,6 +12192,7 @@
       </w:r>
       <w:r>
         <w:rPr>
+          <w:color w:val="D9D9D9" w:themeColor="background1" w:themeShade="D9"/>
           <w:w w:val="90"/>
           <w:lang w:val="en-US"/>
         </w:rPr>
@@ -12422,12 +12459,14 @@
         <w:spacing w:before="14"/>
         <w:ind w:left="100" w:firstLine="0"/>
         <w:rPr>
+          <w:color w:val="D9D9D9" w:themeColor="background1" w:themeShade="D9"/>
           <w:lang w:val="en-US"/>
         </w:rPr>
       </w:pPr>
       <w:r>
         <w:rPr>
           <w:b w:val="0"/>
+          <w:color w:val="D9D9D9" w:themeColor="background1" w:themeShade="D9"/>
           <w:w w:val="85"/>
           <w:lang w:val="en-US"/>
         </w:rPr>
@@ -12436,6 +12475,7 @@
       <w:r>
         <w:rPr>
           <w:b w:val="0"/>
+          <w:color w:val="D9D9D9" w:themeColor="background1" w:themeShade="D9"/>
           <w:spacing w:val="9"/>
           <w:w w:val="85"/>
           <w:lang w:val="en-US"/>
@@ -12444,6 +12484,7 @@
       </w:r>
       <w:r>
         <w:rPr>
+          <w:color w:val="D9D9D9" w:themeColor="background1" w:themeShade="D9"/>
           <w:w w:val="85"/>
           <w:lang w:val="en-US"/>
         </w:rPr>
@@ -12451,6 +12492,7 @@
       </w:r>
       <w:r>
         <w:rPr>
+          <w:color w:val="D9D9D9" w:themeColor="background1" w:themeShade="D9"/>
           <w:spacing w:val="5"/>
           <w:w w:val="85"/>
           <w:lang w:val="en-US"/>
@@ -12459,6 +12501,7 @@
       </w:r>
       <w:r>
         <w:rPr>
+          <w:color w:val="D9D9D9" w:themeColor="background1" w:themeShade="D9"/>
           <w:w w:val="85"/>
           <w:lang w:val="en-US"/>
         </w:rPr>
@@ -12466,6 +12509,7 @@
       </w:r>
       <w:r>
         <w:rPr>
+          <w:color w:val="D9D9D9" w:themeColor="background1" w:themeShade="D9"/>
           <w:spacing w:val="9"/>
           <w:w w:val="85"/>
           <w:lang w:val="en-US"/>
@@ -12474,6 +12518,7 @@
       </w:r>
       <w:r>
         <w:rPr>
+          <w:color w:val="D9D9D9" w:themeColor="background1" w:themeShade="D9"/>
           <w:w w:val="85"/>
           <w:lang w:val="en-US"/>
         </w:rPr>
@@ -12481,6 +12526,7 @@
       </w:r>
       <w:r>
         <w:rPr>
+          <w:color w:val="D9D9D9" w:themeColor="background1" w:themeShade="D9"/>
           <w:spacing w:val="7"/>
           <w:w w:val="85"/>
           <w:lang w:val="en-US"/>
@@ -12489,6 +12535,7 @@
       </w:r>
       <w:r>
         <w:rPr>
+          <w:color w:val="D9D9D9" w:themeColor="background1" w:themeShade="D9"/>
           <w:w w:val="85"/>
           <w:lang w:val="en-US"/>
         </w:rPr>
@@ -12496,6 +12543,7 @@
       </w:r>
       <w:r>
         <w:rPr>
+          <w:color w:val="D9D9D9" w:themeColor="background1" w:themeShade="D9"/>
           <w:spacing w:val="11"/>
           <w:w w:val="85"/>
           <w:lang w:val="en-US"/>
@@ -12504,6 +12552,7 @@
       </w:r>
       <w:r>
         <w:rPr>
+          <w:color w:val="D9D9D9" w:themeColor="background1" w:themeShade="D9"/>
           <w:w w:val="85"/>
           <w:lang w:val="en-US"/>
         </w:rPr>
@@ -12511,6 +12560,7 @@
       </w:r>
       <w:r>
         <w:rPr>
+          <w:color w:val="D9D9D9" w:themeColor="background1" w:themeShade="D9"/>
           <w:spacing w:val="8"/>
           <w:w w:val="85"/>
           <w:lang w:val="en-US"/>
@@ -12519,6 +12569,7 @@
       </w:r>
       <w:r>
         <w:rPr>
+          <w:color w:val="D9D9D9" w:themeColor="background1" w:themeShade="D9"/>
           <w:w w:val="85"/>
           <w:lang w:val="en-US"/>
         </w:rPr>
@@ -12529,11 +12580,13 @@
       <w:pPr>
         <w:pStyle w:val="BodyText"/>
         <w:rPr>
+          <w:color w:val="D9D9D9" w:themeColor="background1" w:themeShade="D9"/>
           <w:lang w:val="en-US"/>
         </w:rPr>
       </w:pPr>
       <w:r>
         <w:rPr>
+          <w:color w:val="D9D9D9" w:themeColor="background1" w:themeShade="D9"/>
           <w:w w:val="90"/>
           <w:lang w:val="en-US"/>
         </w:rPr>
@@ -12541,6 +12594,7 @@
       </w:r>
       <w:r>
         <w:rPr>
+          <w:color w:val="D9D9D9" w:themeColor="background1" w:themeShade="D9"/>
           <w:spacing w:val="9"/>
           <w:w w:val="90"/>
           <w:lang w:val="en-US"/>
@@ -12549,6 +12603,7 @@
       </w:r>
       <w:r>
         <w:rPr>
+          <w:color w:val="D9D9D9" w:themeColor="background1" w:themeShade="D9"/>
           <w:w w:val="90"/>
           <w:lang w:val="en-US"/>
         </w:rPr>
@@ -12556,6 +12611,7 @@
       </w:r>
       <w:r>
         <w:rPr>
+          <w:color w:val="D9D9D9" w:themeColor="background1" w:themeShade="D9"/>
           <w:spacing w:val="8"/>
           <w:w w:val="90"/>
           <w:lang w:val="en-US"/>
@@ -12564,6 +12620,7 @@
       </w:r>
       <w:r>
         <w:rPr>
+          <w:color w:val="D9D9D9" w:themeColor="background1" w:themeShade="D9"/>
           <w:w w:val="90"/>
           <w:lang w:val="en-US"/>
         </w:rPr>
@@ -12571,6 +12628,7 @@
       </w:r>
       <w:r>
         <w:rPr>
+          <w:color w:val="D9D9D9" w:themeColor="background1" w:themeShade="D9"/>
           <w:spacing w:val="8"/>
           <w:w w:val="90"/>
           <w:lang w:val="en-US"/>
@@ -12579,6 +12637,7 @@
       </w:r>
       <w:r>
         <w:rPr>
+          <w:color w:val="D9D9D9" w:themeColor="background1" w:themeShade="D9"/>
           <w:w w:val="90"/>
           <w:lang w:val="en-US"/>
         </w:rPr>
@@ -12586,6 +12645,7 @@
       </w:r>
       <w:r>
         <w:rPr>
+          <w:color w:val="D9D9D9" w:themeColor="background1" w:themeShade="D9"/>
           <w:spacing w:val="9"/>
           <w:w w:val="90"/>
           <w:lang w:val="en-US"/>
@@ -12594,6 +12654,7 @@
       </w:r>
       <w:r>
         <w:rPr>
+          <w:color w:val="D9D9D9" w:themeColor="background1" w:themeShade="D9"/>
           <w:w w:val="90"/>
           <w:lang w:val="en-US"/>
         </w:rPr>
@@ -12601,6 +12662,7 @@
       </w:r>
       <w:r>
         <w:rPr>
+          <w:color w:val="D9D9D9" w:themeColor="background1" w:themeShade="D9"/>
           <w:spacing w:val="9"/>
           <w:w w:val="90"/>
           <w:lang w:val="en-US"/>
@@ -12609,6 +12671,7 @@
       </w:r>
       <w:r>
         <w:rPr>
+          <w:color w:val="D9D9D9" w:themeColor="background1" w:themeShade="D9"/>
           <w:w w:val="90"/>
           <w:lang w:val="en-US"/>
         </w:rPr>
@@ -12616,6 +12679,7 @@
       </w:r>
       <w:r>
         <w:rPr>
+          <w:color w:val="D9D9D9" w:themeColor="background1" w:themeShade="D9"/>
           <w:spacing w:val="6"/>
           <w:w w:val="90"/>
           <w:lang w:val="en-US"/>
@@ -12624,6 +12688,7 @@
       </w:r>
       <w:r>
         <w:rPr>
+          <w:color w:val="D9D9D9" w:themeColor="background1" w:themeShade="D9"/>
           <w:w w:val="90"/>
           <w:lang w:val="en-US"/>
         </w:rPr>
@@ -12631,6 +12696,7 @@
       </w:r>
       <w:r>
         <w:rPr>
+          <w:color w:val="D9D9D9" w:themeColor="background1" w:themeShade="D9"/>
           <w:spacing w:val="6"/>
           <w:w w:val="90"/>
           <w:lang w:val="en-US"/>
@@ -12639,6 +12705,7 @@
       </w:r>
       <w:r>
         <w:rPr>
+          <w:color w:val="D9D9D9" w:themeColor="background1" w:themeShade="D9"/>
           <w:w w:val="90"/>
           <w:lang w:val="en-US"/>
         </w:rPr>
@@ -13330,15 +13397,20 @@
           <w:tab w:val="left" w:pos="429"/>
         </w:tabs>
         <w:spacing w:before="1"/>
+        <w:rPr>
+          <w:color w:val="D9D9D9" w:themeColor="background1" w:themeShade="D9"/>
+        </w:rPr>
       </w:pPr>
       <w:r>
         <w:rPr>
+          <w:color w:val="D9D9D9" w:themeColor="background1" w:themeShade="D9"/>
           <w:w w:val="85"/>
         </w:rPr>
         <w:t>Time</w:t>
       </w:r>
       <w:r>
         <w:rPr>
+          <w:color w:val="D9D9D9" w:themeColor="background1" w:themeShade="D9"/>
           <w:spacing w:val="-3"/>
           <w:w w:val="85"/>
         </w:rPr>
@@ -13347,6 +13419,7 @@
       <w:proofErr w:type="spellStart"/>
       <w:r>
         <w:rPr>
+          <w:color w:val="D9D9D9" w:themeColor="background1" w:themeShade="D9"/>
           <w:w w:val="85"/>
         </w:rPr>
         <w:t>series</w:t>
@@ -13354,6 +13427,7 @@
       <w:proofErr w:type="spellEnd"/>
       <w:r>
         <w:rPr>
+          <w:color w:val="D9D9D9" w:themeColor="background1" w:themeShade="D9"/>
           <w:spacing w:val="-3"/>
           <w:w w:val="85"/>
         </w:rPr>
@@ -13361,6 +13435,7 @@
       </w:r>
       <w:r>
         <w:rPr>
+          <w:color w:val="D9D9D9" w:themeColor="background1" w:themeShade="D9"/>
           <w:w w:val="85"/>
         </w:rPr>
         <w:t>visualisation</w:t>
@@ -13371,11 +13446,13 @@
         <w:pStyle w:val="BodyText"/>
         <w:spacing w:before="15"/>
         <w:rPr>
+          <w:color w:val="D9D9D9" w:themeColor="background1" w:themeShade="D9"/>
           <w:lang w:val="en-US"/>
         </w:rPr>
       </w:pPr>
       <w:r>
         <w:rPr>
+          <w:color w:val="D9D9D9" w:themeColor="background1" w:themeShade="D9"/>
           <w:w w:val="90"/>
           <w:lang w:val="en-US"/>
         </w:rPr>
@@ -13383,6 +13460,7 @@
       </w:r>
       <w:r>
         <w:rPr>
+          <w:color w:val="D9D9D9" w:themeColor="background1" w:themeShade="D9"/>
           <w:spacing w:val="-1"/>
           <w:w w:val="90"/>
           <w:lang w:val="en-US"/>
@@ -13391,6 +13469,7 @@
       </w:r>
       <w:r>
         <w:rPr>
+          <w:color w:val="D9D9D9" w:themeColor="background1" w:themeShade="D9"/>
           <w:w w:val="90"/>
           <w:lang w:val="en-US"/>
         </w:rPr>
@@ -13398,6 +13477,7 @@
       </w:r>
       <w:r>
         <w:rPr>
+          <w:color w:val="D9D9D9" w:themeColor="background1" w:themeShade="D9"/>
           <w:spacing w:val="4"/>
           <w:w w:val="90"/>
           <w:lang w:val="en-US"/>
@@ -13406,6 +13486,7 @@
       </w:r>
       <w:r>
         <w:rPr>
+          <w:color w:val="D9D9D9" w:themeColor="background1" w:themeShade="D9"/>
           <w:w w:val="90"/>
           <w:lang w:val="en-US"/>
         </w:rPr>
@@ -13413,6 +13494,7 @@
       </w:r>
       <w:r>
         <w:rPr>
+          <w:color w:val="D9D9D9" w:themeColor="background1" w:themeShade="D9"/>
           <w:spacing w:val="-2"/>
           <w:w w:val="90"/>
           <w:lang w:val="en-US"/>
@@ -13421,6 +13503,7 @@
       </w:r>
       <w:r>
         <w:rPr>
+          <w:color w:val="D9D9D9" w:themeColor="background1" w:themeShade="D9"/>
           <w:w w:val="90"/>
           <w:lang w:val="en-US"/>
         </w:rPr>
@@ -13428,6 +13511,7 @@
       </w:r>
       <w:r>
         <w:rPr>
+          <w:color w:val="D9D9D9" w:themeColor="background1" w:themeShade="D9"/>
           <w:spacing w:val="8"/>
           <w:w w:val="90"/>
           <w:lang w:val="en-US"/>
@@ -13436,6 +13520,7 @@
       </w:r>
       <w:r>
         <w:rPr>
+          <w:color w:val="D9D9D9" w:themeColor="background1" w:themeShade="D9"/>
           <w:w w:val="90"/>
           <w:lang w:val="en-US"/>
         </w:rPr>
@@ -13443,6 +13528,7 @@
       </w:r>
       <w:r>
         <w:rPr>
+          <w:color w:val="D9D9D9" w:themeColor="background1" w:themeShade="D9"/>
           <w:spacing w:val="4"/>
           <w:w w:val="90"/>
           <w:lang w:val="en-US"/>
@@ -13451,6 +13537,7 @@
       </w:r>
       <w:r>
         <w:rPr>
+          <w:color w:val="D9D9D9" w:themeColor="background1" w:themeShade="D9"/>
           <w:w w:val="90"/>
           <w:lang w:val="en-US"/>
         </w:rPr>
@@ -13458,6 +13545,7 @@
       </w:r>
       <w:r>
         <w:rPr>
+          <w:color w:val="D9D9D9" w:themeColor="background1" w:themeShade="D9"/>
           <w:spacing w:val="4"/>
           <w:w w:val="90"/>
           <w:lang w:val="en-US"/>
@@ -13466,6 +13554,7 @@
       </w:r>
       <w:r>
         <w:rPr>
+          <w:color w:val="D9D9D9" w:themeColor="background1" w:themeShade="D9"/>
           <w:w w:val="90"/>
           <w:lang w:val="en-US"/>
         </w:rPr>
@@ -13473,6 +13562,7 @@
       </w:r>
       <w:r>
         <w:rPr>
+          <w:color w:val="D9D9D9" w:themeColor="background1" w:themeShade="D9"/>
           <w:spacing w:val="1"/>
           <w:w w:val="90"/>
           <w:lang w:val="en-US"/>
@@ -13481,6 +13571,7 @@
       </w:r>
       <w:r>
         <w:rPr>
+          <w:color w:val="D9D9D9" w:themeColor="background1" w:themeShade="D9"/>
           <w:w w:val="90"/>
           <w:lang w:val="en-US"/>
         </w:rPr>
@@ -13488,6 +13579,7 @@
       </w:r>
       <w:r>
         <w:rPr>
+          <w:color w:val="D9D9D9" w:themeColor="background1" w:themeShade="D9"/>
           <w:spacing w:val="-1"/>
           <w:w w:val="90"/>
           <w:lang w:val="en-US"/>
@@ -13496,6 +13588,7 @@
       </w:r>
       <w:r>
         <w:rPr>
+          <w:color w:val="D9D9D9" w:themeColor="background1" w:themeShade="D9"/>
           <w:w w:val="90"/>
           <w:lang w:val="en-US"/>
         </w:rPr>
@@ -13503,6 +13596,7 @@
       </w:r>
       <w:r>
         <w:rPr>
+          <w:color w:val="D9D9D9" w:themeColor="background1" w:themeShade="D9"/>
           <w:spacing w:val="4"/>
           <w:w w:val="90"/>
           <w:lang w:val="en-US"/>
@@ -13511,6 +13605,7 @@
       </w:r>
       <w:r>
         <w:rPr>
+          <w:color w:val="D9D9D9" w:themeColor="background1" w:themeShade="D9"/>
           <w:w w:val="90"/>
           <w:lang w:val="en-US"/>
         </w:rPr>
@@ -13518,6 +13613,7 @@
       </w:r>
       <w:r>
         <w:rPr>
+          <w:color w:val="D9D9D9" w:themeColor="background1" w:themeShade="D9"/>
           <w:spacing w:val="2"/>
           <w:w w:val="90"/>
           <w:lang w:val="en-US"/>
@@ -13526,6 +13622,7 @@
       </w:r>
       <w:r>
         <w:rPr>
+          <w:color w:val="D9D9D9" w:themeColor="background1" w:themeShade="D9"/>
           <w:w w:val="90"/>
           <w:lang w:val="en-US"/>
         </w:rPr>
@@ -13533,6 +13630,7 @@
       </w:r>
       <w:r>
         <w:rPr>
+          <w:color w:val="D9D9D9" w:themeColor="background1" w:themeShade="D9"/>
           <w:spacing w:val="4"/>
           <w:w w:val="90"/>
           <w:lang w:val="en-US"/>
@@ -13541,6 +13639,7 @@
       </w:r>
       <w:r>
         <w:rPr>
+          <w:color w:val="D9D9D9" w:themeColor="background1" w:themeShade="D9"/>
           <w:w w:val="90"/>
           <w:lang w:val="en-US"/>
         </w:rPr>
@@ -13548,6 +13647,7 @@
       </w:r>
       <w:r>
         <w:rPr>
+          <w:color w:val="D9D9D9" w:themeColor="background1" w:themeShade="D9"/>
           <w:spacing w:val="4"/>
           <w:w w:val="90"/>
           <w:lang w:val="en-US"/>
@@ -13556,6 +13656,7 @@
       </w:r>
       <w:r>
         <w:rPr>
+          <w:color w:val="D9D9D9" w:themeColor="background1" w:themeShade="D9"/>
           <w:w w:val="90"/>
           <w:lang w:val="en-US"/>
         </w:rPr>
@@ -13563,6 +13664,7 @@
       </w:r>
       <w:r>
         <w:rPr>
+          <w:color w:val="D9D9D9" w:themeColor="background1" w:themeShade="D9"/>
           <w:spacing w:val="3"/>
           <w:w w:val="90"/>
           <w:lang w:val="en-US"/>
@@ -13571,6 +13673,7 @@
       </w:r>
       <w:r>
         <w:rPr>
+          <w:color w:val="D9D9D9" w:themeColor="background1" w:themeShade="D9"/>
           <w:w w:val="90"/>
           <w:lang w:val="en-US"/>
         </w:rPr>
@@ -13707,11 +13810,13 @@
         <w:spacing w:before="15" w:line="244" w:lineRule="auto"/>
         <w:ind w:left="100" w:right="3490"/>
         <w:rPr>
+          <w:color w:val="D9D9D9" w:themeColor="background1" w:themeShade="D9"/>
           <w:lang w:val="en-US"/>
         </w:rPr>
       </w:pPr>
       <w:r>
         <w:rPr>
+          <w:color w:val="D9D9D9" w:themeColor="background1" w:themeShade="D9"/>
           <w:w w:val="95"/>
           <w:lang w:val="en-US"/>
         </w:rPr>
@@ -13719,6 +13824,7 @@
       </w:r>
       <w:r>
         <w:rPr>
+          <w:color w:val="D9D9D9" w:themeColor="background1" w:themeShade="D9"/>
           <w:spacing w:val="-1"/>
           <w:w w:val="95"/>
           <w:lang w:val="en-US"/>
@@ -13729,6 +13835,7 @@
       <w:r>
         <w:rPr>
           <w:rFonts w:ascii="Courier New"/>
+          <w:color w:val="D9D9D9" w:themeColor="background1" w:themeShade="D9"/>
           <w:w w:val="95"/>
           <w:sz w:val="20"/>
           <w:lang w:val="en-US"/>
@@ -13739,6 +13846,7 @@
       <w:r>
         <w:rPr>
           <w:rFonts w:ascii="Courier New"/>
+          <w:color w:val="D9D9D9" w:themeColor="background1" w:themeShade="D9"/>
           <w:w w:val="95"/>
           <w:sz w:val="20"/>
           <w:lang w:val="en-US"/>
@@ -13749,6 +13857,7 @@
       <w:r>
         <w:rPr>
           <w:rFonts w:ascii="Courier New"/>
+          <w:color w:val="D9D9D9" w:themeColor="background1" w:themeShade="D9"/>
           <w:w w:val="95"/>
           <w:sz w:val="20"/>
           <w:lang w:val="en-US"/>
@@ -13759,6 +13868,7 @@
       <w:r>
         <w:rPr>
           <w:rFonts w:ascii="Courier New"/>
+          <w:color w:val="D9D9D9" w:themeColor="background1" w:themeShade="D9"/>
           <w:w w:val="95"/>
           <w:sz w:val="20"/>
           <w:lang w:val="en-US"/>
@@ -13768,6 +13878,7 @@
       <w:r>
         <w:rPr>
           <w:rFonts w:ascii="Courier New"/>
+          <w:color w:val="D9D9D9" w:themeColor="background1" w:themeShade="D9"/>
           <w:spacing w:val="-56"/>
           <w:w w:val="95"/>
           <w:sz w:val="20"/>
@@ -13777,6 +13888,7 @@
       </w:r>
       <w:r>
         <w:rPr>
+          <w:color w:val="D9D9D9" w:themeColor="background1" w:themeShade="D9"/>
           <w:w w:val="95"/>
           <w:lang w:val="en-US"/>
         </w:rPr>
@@ -13784,6 +13896,7 @@
       </w:r>
       <w:r>
         <w:rPr>
+          <w:color w:val="D9D9D9" w:themeColor="background1" w:themeShade="D9"/>
           <w:spacing w:val="-3"/>
           <w:w w:val="95"/>
           <w:lang w:val="en-US"/>
@@ -13792,6 +13905,7 @@
       </w:r>
       <w:r>
         <w:rPr>
+          <w:color w:val="D9D9D9" w:themeColor="background1" w:themeShade="D9"/>
           <w:w w:val="95"/>
           <w:lang w:val="en-US"/>
         </w:rPr>
@@ -13799,6 +13913,7 @@
       </w:r>
       <w:r>
         <w:rPr>
+          <w:color w:val="D9D9D9" w:themeColor="background1" w:themeShade="D9"/>
           <w:spacing w:val="-2"/>
           <w:w w:val="95"/>
           <w:lang w:val="en-US"/>
@@ -13807,6 +13922,7 @@
       </w:r>
       <w:r>
         <w:rPr>
+          <w:color w:val="D9D9D9" w:themeColor="background1" w:themeShade="D9"/>
           <w:w w:val="95"/>
           <w:lang w:val="en-US"/>
         </w:rPr>
@@ -13814,6 +13930,7 @@
       </w:r>
       <w:r>
         <w:rPr>
+          <w:color w:val="D9D9D9" w:themeColor="background1" w:themeShade="D9"/>
           <w:spacing w:val="-3"/>
           <w:w w:val="95"/>
           <w:lang w:val="en-US"/>
@@ -13824,6 +13941,7 @@
       <w:r>
         <w:rPr>
           <w:rFonts w:ascii="Courier New"/>
+          <w:color w:val="D9D9D9" w:themeColor="background1" w:themeShade="D9"/>
           <w:w w:val="95"/>
           <w:sz w:val="20"/>
           <w:lang w:val="en-US"/>
@@ -13834,6 +13952,7 @@
       <w:r>
         <w:rPr>
           <w:rFonts w:ascii="Courier New"/>
+          <w:color w:val="D9D9D9" w:themeColor="background1" w:themeShade="D9"/>
           <w:w w:val="95"/>
           <w:sz w:val="20"/>
           <w:lang w:val="en-US"/>
@@ -13843,6 +13962,7 @@
       <w:r>
         <w:rPr>
           <w:rFonts w:ascii="Courier New"/>
+          <w:color w:val="D9D9D9" w:themeColor="background1" w:themeShade="D9"/>
           <w:spacing w:val="-55"/>
           <w:w w:val="95"/>
           <w:sz w:val="20"/>
@@ -13852,6 +13972,7 @@
       </w:r>
       <w:r>
         <w:rPr>
+          <w:color w:val="D9D9D9" w:themeColor="background1" w:themeShade="D9"/>
           <w:w w:val="95"/>
           <w:lang w:val="en-US"/>
         </w:rPr>
@@ -13859,6 +13980,7 @@
       </w:r>
       <w:r>
         <w:rPr>
+          <w:color w:val="D9D9D9" w:themeColor="background1" w:themeShade="D9"/>
           <w:spacing w:val="-1"/>
           <w:w w:val="95"/>
           <w:lang w:val="en-US"/>
@@ -13867,6 +13989,7 @@
       </w:r>
       <w:r>
         <w:rPr>
+          <w:color w:val="D9D9D9" w:themeColor="background1" w:themeShade="D9"/>
           <w:w w:val="95"/>
           <w:lang w:val="en-US"/>
         </w:rPr>
@@ -13874,6 +13997,7 @@
       </w:r>
       <w:r>
         <w:rPr>
+          <w:color w:val="D9D9D9" w:themeColor="background1" w:themeShade="D9"/>
           <w:spacing w:val="-55"/>
           <w:w w:val="95"/>
           <w:lang w:val="en-US"/>
@@ -13882,6 +14006,7 @@
       </w:r>
       <w:r>
         <w:rPr>
+          <w:color w:val="D9D9D9" w:themeColor="background1" w:themeShade="D9"/>
           <w:w w:val="90"/>
           <w:lang w:val="en-US"/>
         </w:rPr>
@@ -13889,6 +14014,7 @@
       </w:r>
       <w:r>
         <w:rPr>
+          <w:color w:val="D9D9D9" w:themeColor="background1" w:themeShade="D9"/>
           <w:spacing w:val="-7"/>
           <w:w w:val="90"/>
           <w:lang w:val="en-US"/>
@@ -13897,6 +14023,7 @@
       </w:r>
       <w:r>
         <w:rPr>
+          <w:color w:val="D9D9D9" w:themeColor="background1" w:themeShade="D9"/>
           <w:w w:val="90"/>
           <w:lang w:val="en-US"/>
         </w:rPr>
@@ -13904,6 +14031,7 @@
       </w:r>
       <w:r>
         <w:rPr>
+          <w:color w:val="D9D9D9" w:themeColor="background1" w:themeShade="D9"/>
           <w:spacing w:val="-5"/>
           <w:w w:val="90"/>
           <w:lang w:val="en-US"/>
@@ -13912,6 +14040,7 @@
       </w:r>
       <w:r>
         <w:rPr>
+          <w:color w:val="D9D9D9" w:themeColor="background1" w:themeShade="D9"/>
           <w:w w:val="90"/>
           <w:lang w:val="en-US"/>
         </w:rPr>
@@ -13919,6 +14048,7 @@
       </w:r>
       <w:r>
         <w:rPr>
+          <w:color w:val="D9D9D9" w:themeColor="background1" w:themeShade="D9"/>
           <w:spacing w:val="-6"/>
           <w:w w:val="90"/>
           <w:lang w:val="en-US"/>
@@ -13927,6 +14057,7 @@
       </w:r>
       <w:r>
         <w:rPr>
+          <w:color w:val="D9D9D9" w:themeColor="background1" w:themeShade="D9"/>
           <w:w w:val="90"/>
           <w:lang w:val="en-US"/>
         </w:rPr>
@@ -13934,6 +14065,7 @@
       </w:r>
       <w:r>
         <w:rPr>
+          <w:color w:val="D9D9D9" w:themeColor="background1" w:themeShade="D9"/>
           <w:spacing w:val="-6"/>
           <w:w w:val="90"/>
           <w:lang w:val="en-US"/>
@@ -13942,6 +14074,7 @@
       </w:r>
       <w:r>
         <w:rPr>
+          <w:color w:val="D9D9D9" w:themeColor="background1" w:themeShade="D9"/>
           <w:w w:val="90"/>
           <w:lang w:val="en-US"/>
         </w:rPr>
@@ -13949,6 +14082,7 @@
       </w:r>
       <w:r>
         <w:rPr>
+          <w:color w:val="D9D9D9" w:themeColor="background1" w:themeShade="D9"/>
           <w:spacing w:val="-5"/>
           <w:w w:val="90"/>
           <w:lang w:val="en-US"/>
@@ -13957,6 +14091,7 @@
       </w:r>
       <w:r>
         <w:rPr>
+          <w:color w:val="D9D9D9" w:themeColor="background1" w:themeShade="D9"/>
           <w:w w:val="90"/>
           <w:lang w:val="en-US"/>
         </w:rPr>
@@ -13964,6 +14099,7 @@
       </w:r>
       <w:r>
         <w:rPr>
+          <w:color w:val="D9D9D9" w:themeColor="background1" w:themeShade="D9"/>
           <w:spacing w:val="-8"/>
           <w:w w:val="90"/>
           <w:lang w:val="en-US"/>
@@ -13972,6 +14108,7 @@
       </w:r>
       <w:r>
         <w:rPr>
+          <w:color w:val="D9D9D9" w:themeColor="background1" w:themeShade="D9"/>
           <w:w w:val="90"/>
           <w:lang w:val="en-US"/>
         </w:rPr>
@@ -13979,6 +14116,7 @@
       </w:r>
       <w:r>
         <w:rPr>
+          <w:color w:val="D9D9D9" w:themeColor="background1" w:themeShade="D9"/>
           <w:spacing w:val="-6"/>
           <w:w w:val="90"/>
           <w:lang w:val="en-US"/>
@@ -13987,6 +14125,7 @@
       </w:r>
       <w:r>
         <w:rPr>
+          <w:color w:val="D9D9D9" w:themeColor="background1" w:themeShade="D9"/>
           <w:w w:val="90"/>
           <w:lang w:val="en-US"/>
         </w:rPr>
@@ -13994,6 +14133,7 @@
       </w:r>
       <w:r>
         <w:rPr>
+          <w:color w:val="D9D9D9" w:themeColor="background1" w:themeShade="D9"/>
           <w:spacing w:val="-7"/>
           <w:w w:val="90"/>
           <w:lang w:val="en-US"/>
@@ -14002,6 +14142,7 @@
       </w:r>
       <w:r>
         <w:rPr>
+          <w:color w:val="D9D9D9" w:themeColor="background1" w:themeShade="D9"/>
           <w:w w:val="90"/>
           <w:lang w:val="en-US"/>
         </w:rPr>
@@ -14009,6 +14150,7 @@
       </w:r>
       <w:r>
         <w:rPr>
+          <w:color w:val="D9D9D9" w:themeColor="background1" w:themeShade="D9"/>
           <w:spacing w:val="-5"/>
           <w:w w:val="90"/>
           <w:lang w:val="en-US"/>
@@ -14017,6 +14159,7 @@
       </w:r>
       <w:r>
         <w:rPr>
+          <w:color w:val="D9D9D9" w:themeColor="background1" w:themeShade="D9"/>
           <w:w w:val="90"/>
           <w:lang w:val="en-US"/>
         </w:rPr>
@@ -14029,11 +14172,13 @@
         <w:spacing w:before="12" w:line="252" w:lineRule="auto"/>
         <w:ind w:right="5397"/>
         <w:rPr>
+          <w:color w:val="D9D9D9" w:themeColor="background1" w:themeShade="D9"/>
           <w:lang w:val="en-US"/>
         </w:rPr>
       </w:pPr>
       <w:r>
         <w:rPr>
+          <w:color w:val="D9D9D9" w:themeColor="background1" w:themeShade="D9"/>
           <w:w w:val="90"/>
           <w:lang w:val="en-US"/>
         </w:rPr>
@@ -14041,6 +14186,7 @@
       </w:r>
       <w:r>
         <w:rPr>
+          <w:color w:val="D9D9D9" w:themeColor="background1" w:themeShade="D9"/>
           <w:spacing w:val="-53"/>
           <w:w w:val="90"/>
           <w:lang w:val="en-US"/>
@@ -14049,6 +14195,7 @@
       </w:r>
       <w:r>
         <w:rPr>
+          <w:color w:val="D9D9D9" w:themeColor="background1" w:themeShade="D9"/>
           <w:w w:val="90"/>
           <w:lang w:val="en-US"/>
         </w:rPr>
@@ -14056,6 +14203,7 @@
       </w:r>
       <w:r>
         <w:rPr>
+          <w:color w:val="D9D9D9" w:themeColor="background1" w:themeShade="D9"/>
           <w:spacing w:val="-3"/>
           <w:w w:val="90"/>
           <w:lang w:val="en-US"/>
@@ -14065,6 +14213,7 @@
       <w:proofErr w:type="spellStart"/>
       <w:r>
         <w:rPr>
+          <w:color w:val="D9D9D9" w:themeColor="background1" w:themeShade="D9"/>
           <w:w w:val="90"/>
           <w:lang w:val="en-US"/>
         </w:rPr>
@@ -14072,6 +14221,7 @@
       </w:r>
       <w:r>
         <w:rPr>
+          <w:color w:val="D9D9D9" w:themeColor="background1" w:themeShade="D9"/>
           <w:spacing w:val="-3"/>
           <w:w w:val="90"/>
           <w:lang w:val="en-US"/>
@@ -14080,6 +14230,7 @@
       </w:r>
       <w:r>
         <w:rPr>
+          <w:color w:val="D9D9D9" w:themeColor="background1" w:themeShade="D9"/>
           <w:w w:val="90"/>
           <w:lang w:val="en-US"/>
         </w:rPr>
@@ -14088,6 +14239,7 @@
       <w:proofErr w:type="spellEnd"/>
       <w:r>
         <w:rPr>
+          <w:color w:val="D9D9D9" w:themeColor="background1" w:themeShade="D9"/>
           <w:spacing w:val="-5"/>
           <w:w w:val="90"/>
           <w:lang w:val="en-US"/>
@@ -14096,6 +14248,7 @@
       </w:r>
       <w:r>
         <w:rPr>
+          <w:color w:val="D9D9D9" w:themeColor="background1" w:themeShade="D9"/>
           <w:w w:val="90"/>
           <w:lang w:val="en-US"/>
         </w:rPr>
@@ -14103,6 +14256,7 @@
       </w:r>
       <w:r>
         <w:rPr>
+          <w:color w:val="D9D9D9" w:themeColor="background1" w:themeShade="D9"/>
           <w:spacing w:val="-4"/>
           <w:w w:val="90"/>
           <w:lang w:val="en-US"/>
@@ -14111,6 +14265,7 @@
       </w:r>
       <w:r>
         <w:rPr>
+          <w:color w:val="D9D9D9" w:themeColor="background1" w:themeShade="D9"/>
           <w:w w:val="90"/>
           <w:lang w:val="en-US"/>
         </w:rPr>
@@ -14118,14 +14273,17 @@
       </w:r>
       <w:r>
         <w:rPr>
+          <w:color w:val="D9D9D9" w:themeColor="background1" w:themeShade="D9"/>
           <w:spacing w:val="-3"/>
           <w:w w:val="90"/>
           <w:lang w:val="en-US"/>
         </w:rPr>
         <w:t xml:space="preserve"> </w:t>
       </w:r>
-      <w:r>
-        <w:rPr>
+      <w:proofErr w:type="gramStart"/>
+      <w:r>
+        <w:rPr>
+          <w:color w:val="D9D9D9" w:themeColor="background1" w:themeShade="D9"/>
           <w:w w:val="90"/>
           <w:lang w:val="en-US"/>
         </w:rPr>
@@ -14133,6 +14291,7 @@
       </w:r>
       <w:r>
         <w:rPr>
+          <w:color w:val="D9D9D9" w:themeColor="background1" w:themeShade="D9"/>
           <w:spacing w:val="-6"/>
           <w:w w:val="90"/>
           <w:lang w:val="en-US"/>
@@ -14141,13 +14300,16 @@
       </w:r>
       <w:r>
         <w:rPr>
+          <w:color w:val="D9D9D9" w:themeColor="background1" w:themeShade="D9"/>
           <w:w w:val="90"/>
           <w:lang w:val="en-US"/>
         </w:rPr>
         <w:t>of</w:t>
       </w:r>
-      <w:r>
-        <w:rPr>
+      <w:proofErr w:type="gramEnd"/>
+      <w:r>
+        <w:rPr>
+          <w:color w:val="D9D9D9" w:themeColor="background1" w:themeShade="D9"/>
           <w:spacing w:val="-4"/>
           <w:w w:val="90"/>
           <w:lang w:val="en-US"/>
@@ -14156,6 +14318,7 @@
       </w:r>
       <w:r>
         <w:rPr>
+          <w:color w:val="D9D9D9" w:themeColor="background1" w:themeShade="D9"/>
           <w:w w:val="90"/>
           <w:lang w:val="en-US"/>
         </w:rPr>
@@ -14163,6 +14326,7 @@
       </w:r>
       <w:r>
         <w:rPr>
+          <w:color w:val="D9D9D9" w:themeColor="background1" w:themeShade="D9"/>
           <w:spacing w:val="-3"/>
           <w:w w:val="90"/>
           <w:lang w:val="en-US"/>
@@ -14171,6 +14335,7 @@
       </w:r>
       <w:r>
         <w:rPr>
+          <w:color w:val="D9D9D9" w:themeColor="background1" w:themeShade="D9"/>
           <w:w w:val="90"/>
           <w:lang w:val="en-US"/>
         </w:rPr>
@@ -14178,6 +14343,7 @@
       </w:r>
       <w:r>
         <w:rPr>
+          <w:color w:val="D9D9D9" w:themeColor="background1" w:themeShade="D9"/>
           <w:spacing w:val="-5"/>
           <w:w w:val="90"/>
           <w:lang w:val="en-US"/>
@@ -14186,6 +14352,7 @@
       </w:r>
       <w:r>
         <w:rPr>
+          <w:color w:val="D9D9D9" w:themeColor="background1" w:themeShade="D9"/>
           <w:w w:val="90"/>
           <w:lang w:val="en-US"/>
         </w:rPr>
@@ -14197,11 +14364,13 @@
         <w:spacing w:before="3"/>
         <w:ind w:left="100"/>
         <w:rPr>
+          <w:color w:val="D9D9D9" w:themeColor="background1" w:themeShade="D9"/>
           <w:lang w:val="en-US"/>
         </w:rPr>
       </w:pPr>
       <w:r>
         <w:rPr>
+          <w:color w:val="D9D9D9" w:themeColor="background1" w:themeShade="D9"/>
           <w:w w:val="95"/>
           <w:lang w:val="en-US"/>
         </w:rPr>
@@ -14209,6 +14378,7 @@
       </w:r>
       <w:r>
         <w:rPr>
+          <w:color w:val="D9D9D9" w:themeColor="background1" w:themeShade="D9"/>
           <w:spacing w:val="-5"/>
           <w:w w:val="95"/>
           <w:lang w:val="en-US"/>
@@ -14217,6 +14387,7 @@
       </w:r>
       <w:r>
         <w:rPr>
+          <w:color w:val="D9D9D9" w:themeColor="background1" w:themeShade="D9"/>
           <w:w w:val="95"/>
           <w:lang w:val="en-US"/>
         </w:rPr>
@@ -14224,6 +14395,7 @@
       </w:r>
       <w:r>
         <w:rPr>
+          <w:color w:val="D9D9D9" w:themeColor="background1" w:themeShade="D9"/>
           <w:spacing w:val="-1"/>
           <w:w w:val="95"/>
           <w:lang w:val="en-US"/>
@@ -14234,6 +14406,7 @@
       <w:r>
         <w:rPr>
           <w:rFonts w:ascii="Courier New"/>
+          <w:color w:val="D9D9D9" w:themeColor="background1" w:themeShade="D9"/>
           <w:w w:val="95"/>
           <w:sz w:val="20"/>
           <w:lang w:val="en-US"/>
@@ -14243,6 +14416,7 @@
       <w:proofErr w:type="spellEnd"/>
       <w:r>
         <w:rPr>
+          <w:color w:val="D9D9D9" w:themeColor="background1" w:themeShade="D9"/>
           <w:w w:val="95"/>
           <w:lang w:val="en-US"/>
         </w:rPr>
@@ -14250,6 +14424,7 @@
       </w:r>
       <w:r>
         <w:rPr>
+          <w:color w:val="D9D9D9" w:themeColor="background1" w:themeShade="D9"/>
           <w:spacing w:val="-3"/>
           <w:w w:val="95"/>
           <w:lang w:val="en-US"/>
@@ -14258,6 +14433,7 @@
       </w:r>
       <w:r>
         <w:rPr>
+          <w:color w:val="D9D9D9" w:themeColor="background1" w:themeShade="D9"/>
           <w:w w:val="95"/>
           <w:lang w:val="en-US"/>
         </w:rPr>
@@ -14265,6 +14441,7 @@
       </w:r>
       <w:r>
         <w:rPr>
+          <w:color w:val="D9D9D9" w:themeColor="background1" w:themeShade="D9"/>
           <w:spacing w:val="-2"/>
           <w:w w:val="95"/>
           <w:lang w:val="en-US"/>
@@ -14273,6 +14450,7 @@
       </w:r>
       <w:r>
         <w:rPr>
+          <w:color w:val="D9D9D9" w:themeColor="background1" w:themeShade="D9"/>
           <w:w w:val="95"/>
           <w:lang w:val="en-US"/>
         </w:rPr>
@@ -14280,6 +14458,7 @@
       </w:r>
       <w:r>
         <w:rPr>
+          <w:color w:val="D9D9D9" w:themeColor="background1" w:themeShade="D9"/>
           <w:spacing w:val="-2"/>
           <w:w w:val="95"/>
           <w:lang w:val="en-US"/>
@@ -14290,6 +14469,7 @@
       <w:r>
         <w:rPr>
           <w:rFonts w:ascii="Courier New"/>
+          <w:color w:val="D9D9D9" w:themeColor="background1" w:themeShade="D9"/>
           <w:w w:val="95"/>
           <w:sz w:val="20"/>
           <w:lang w:val="en-US"/>
@@ -14299,6 +14479,7 @@
       <w:proofErr w:type="spellEnd"/>
       <w:r>
         <w:rPr>
+          <w:color w:val="D9D9D9" w:themeColor="background1" w:themeShade="D9"/>
           <w:w w:val="95"/>
           <w:lang w:val="en-US"/>
         </w:rPr>
@@ -14310,11 +14491,13 @@
         <w:pStyle w:val="BodyText"/>
         <w:spacing w:before="5"/>
         <w:rPr>
+          <w:color w:val="D9D9D9" w:themeColor="background1" w:themeShade="D9"/>
           <w:lang w:val="en-US"/>
         </w:rPr>
       </w:pPr>
       <w:r>
         <w:rPr>
+          <w:color w:val="D9D9D9" w:themeColor="background1" w:themeShade="D9"/>
           <w:w w:val="90"/>
           <w:lang w:val="en-US"/>
         </w:rPr>
@@ -14322,6 +14505,7 @@
       </w:r>
       <w:r>
         <w:rPr>
+          <w:color w:val="D9D9D9" w:themeColor="background1" w:themeShade="D9"/>
           <w:spacing w:val="9"/>
           <w:w w:val="90"/>
           <w:lang w:val="en-US"/>
@@ -14330,6 +14514,7 @@
       </w:r>
       <w:r>
         <w:rPr>
+          <w:color w:val="D9D9D9" w:themeColor="background1" w:themeShade="D9"/>
           <w:w w:val="90"/>
           <w:lang w:val="en-US"/>
         </w:rPr>
@@ -14337,6 +14522,7 @@
       </w:r>
       <w:r>
         <w:rPr>
+          <w:color w:val="D9D9D9" w:themeColor="background1" w:themeShade="D9"/>
           <w:spacing w:val="9"/>
           <w:w w:val="90"/>
           <w:lang w:val="en-US"/>
@@ -14345,6 +14531,7 @@
       </w:r>
       <w:r>
         <w:rPr>
+          <w:color w:val="D9D9D9" w:themeColor="background1" w:themeShade="D9"/>
           <w:w w:val="90"/>
           <w:lang w:val="en-US"/>
         </w:rPr>
@@ -14352,6 +14539,7 @@
       </w:r>
       <w:r>
         <w:rPr>
+          <w:color w:val="D9D9D9" w:themeColor="background1" w:themeShade="D9"/>
           <w:spacing w:val="12"/>
           <w:w w:val="90"/>
           <w:lang w:val="en-US"/>
@@ -14360,6 +14548,7 @@
       </w:r>
       <w:r>
         <w:rPr>
+          <w:color w:val="D9D9D9" w:themeColor="background1" w:themeShade="D9"/>
           <w:w w:val="90"/>
           <w:lang w:val="en-US"/>
         </w:rPr>
@@ -14367,6 +14556,7 @@
       </w:r>
       <w:r>
         <w:rPr>
+          <w:color w:val="D9D9D9" w:themeColor="background1" w:themeShade="D9"/>
           <w:spacing w:val="10"/>
           <w:w w:val="90"/>
           <w:lang w:val="en-US"/>
@@ -14375,6 +14565,7 @@
       </w:r>
       <w:r>
         <w:rPr>
+          <w:color w:val="D9D9D9" w:themeColor="background1" w:themeShade="D9"/>
           <w:w w:val="90"/>
           <w:lang w:val="en-US"/>
         </w:rPr>
@@ -14382,6 +14573,7 @@
       </w:r>
       <w:r>
         <w:rPr>
+          <w:color w:val="D9D9D9" w:themeColor="background1" w:themeShade="D9"/>
           <w:spacing w:val="11"/>
           <w:w w:val="90"/>
           <w:lang w:val="en-US"/>
@@ -14390,6 +14582,7 @@
       </w:r>
       <w:r>
         <w:rPr>
+          <w:color w:val="D9D9D9" w:themeColor="background1" w:themeShade="D9"/>
           <w:w w:val="90"/>
           <w:lang w:val="en-US"/>
         </w:rPr>
@@ -14397,6 +14590,7 @@
       </w:r>
       <w:r>
         <w:rPr>
+          <w:color w:val="D9D9D9" w:themeColor="background1" w:themeShade="D9"/>
           <w:spacing w:val="10"/>
           <w:w w:val="90"/>
           <w:lang w:val="en-US"/>
@@ -14405,6 +14599,7 @@
       </w:r>
       <w:r>
         <w:rPr>
+          <w:color w:val="D9D9D9" w:themeColor="background1" w:themeShade="D9"/>
           <w:w w:val="90"/>
           <w:lang w:val="en-US"/>
         </w:rPr>
@@ -14412,6 +14607,7 @@
       </w:r>
       <w:r>
         <w:rPr>
+          <w:color w:val="D9D9D9" w:themeColor="background1" w:themeShade="D9"/>
           <w:spacing w:val="11"/>
           <w:w w:val="90"/>
           <w:lang w:val="en-US"/>
@@ -14420,6 +14616,7 @@
       </w:r>
       <w:r>
         <w:rPr>
+          <w:color w:val="D9D9D9" w:themeColor="background1" w:themeShade="D9"/>
           <w:w w:val="90"/>
           <w:lang w:val="en-US"/>
         </w:rPr>
@@ -14427,6 +14624,7 @@
       </w:r>
       <w:r>
         <w:rPr>
+          <w:color w:val="D9D9D9" w:themeColor="background1" w:themeShade="D9"/>
           <w:spacing w:val="16"/>
           <w:w w:val="90"/>
           <w:lang w:val="en-US"/>
@@ -14435,6 +14633,7 @@
       </w:r>
       <w:r>
         <w:rPr>
+          <w:color w:val="D9D9D9" w:themeColor="background1" w:themeShade="D9"/>
           <w:w w:val="90"/>
           <w:lang w:val="en-US"/>
         </w:rPr>
@@ -14442,6 +14641,7 @@
       </w:r>
       <w:r>
         <w:rPr>
+          <w:color w:val="D9D9D9" w:themeColor="background1" w:themeShade="D9"/>
           <w:spacing w:val="12"/>
           <w:w w:val="90"/>
           <w:lang w:val="en-US"/>
@@ -14450,6 +14650,7 @@
       </w:r>
       <w:r>
         <w:rPr>
+          <w:color w:val="D9D9D9" w:themeColor="background1" w:themeShade="D9"/>
           <w:w w:val="90"/>
           <w:lang w:val="en-US"/>
         </w:rPr>
@@ -14457,6 +14658,7 @@
       </w:r>
       <w:r>
         <w:rPr>
+          <w:color w:val="D9D9D9" w:themeColor="background1" w:themeShade="D9"/>
           <w:spacing w:val="13"/>
           <w:w w:val="90"/>
           <w:lang w:val="en-US"/>
@@ -14465,6 +14667,7 @@
       </w:r>
       <w:r>
         <w:rPr>
+          <w:color w:val="D9D9D9" w:themeColor="background1" w:themeShade="D9"/>
           <w:w w:val="90"/>
           <w:lang w:val="en-US"/>
         </w:rPr>
@@ -14472,6 +14675,7 @@
       </w:r>
       <w:r>
         <w:rPr>
+          <w:color w:val="D9D9D9" w:themeColor="background1" w:themeShade="D9"/>
           <w:spacing w:val="11"/>
           <w:w w:val="90"/>
           <w:lang w:val="en-US"/>
@@ -14480,6 +14684,7 @@
       </w:r>
       <w:r>
         <w:rPr>
+          <w:color w:val="D9D9D9" w:themeColor="background1" w:themeShade="D9"/>
           <w:w w:val="90"/>
           <w:lang w:val="en-US"/>
         </w:rPr>
@@ -14487,6 +14692,7 @@
       </w:r>
       <w:r>
         <w:rPr>
+          <w:color w:val="D9D9D9" w:themeColor="background1" w:themeShade="D9"/>
           <w:spacing w:val="8"/>
           <w:w w:val="90"/>
           <w:lang w:val="en-US"/>
@@ -14495,6 +14701,7 @@
       </w:r>
       <w:r>
         <w:rPr>
+          <w:color w:val="D9D9D9" w:themeColor="background1" w:themeShade="D9"/>
           <w:w w:val="90"/>
           <w:lang w:val="en-US"/>
         </w:rPr>
@@ -14505,19 +14712,33 @@
       <w:pPr>
         <w:pStyle w:val="BodyText"/>
         <w:rPr>
+          <w:color w:val="D9D9D9" w:themeColor="background1" w:themeShade="D9"/>
           <w:lang w:val="en-US"/>
         </w:rPr>
       </w:pPr>
       <w:r>
         <w:rPr>
+          <w:color w:val="D9D9D9" w:themeColor="background1" w:themeShade="D9"/>
           <w:spacing w:val="-1"/>
           <w:w w:val="95"/>
           <w:lang w:val="en-US"/>
         </w:rPr>
-        <w:t>(in</w:t>
-      </w:r>
-      <w:r>
-        <w:rPr>
+        <w:t>(</w:t>
+      </w:r>
+      <w:proofErr w:type="gramStart"/>
+      <w:r>
+        <w:rPr>
+          <w:color w:val="D9D9D9" w:themeColor="background1" w:themeShade="D9"/>
+          <w:spacing w:val="-1"/>
+          <w:w w:val="95"/>
+          <w:lang w:val="en-US"/>
+        </w:rPr>
+        <w:t>in</w:t>
+      </w:r>
+      <w:proofErr w:type="gramEnd"/>
+      <w:r>
+        <w:rPr>
+          <w:color w:val="D9D9D9" w:themeColor="background1" w:themeShade="D9"/>
           <w:spacing w:val="-10"/>
           <w:w w:val="95"/>
           <w:lang w:val="en-US"/>
@@ -14526,6 +14747,7 @@
       </w:r>
       <w:r>
         <w:rPr>
+          <w:color w:val="D9D9D9" w:themeColor="background1" w:themeShade="D9"/>
           <w:spacing w:val="-1"/>
           <w:w w:val="95"/>
           <w:lang w:val="en-US"/>
@@ -14534,6 +14756,7 @@
       </w:r>
       <w:r>
         <w:rPr>
+          <w:color w:val="D9D9D9" w:themeColor="background1" w:themeShade="D9"/>
           <w:spacing w:val="-11"/>
           <w:w w:val="95"/>
           <w:lang w:val="en-US"/>
@@ -14542,6 +14765,7 @@
       </w:r>
       <w:r>
         <w:rPr>
+          <w:color w:val="D9D9D9" w:themeColor="background1" w:themeShade="D9"/>
           <w:spacing w:val="-1"/>
           <w:w w:val="95"/>
           <w:lang w:val="en-US"/>
@@ -14550,6 +14774,7 @@
       </w:r>
       <w:r>
         <w:rPr>
+          <w:color w:val="D9D9D9" w:themeColor="background1" w:themeShade="D9"/>
           <w:spacing w:val="-6"/>
           <w:w w:val="95"/>
           <w:lang w:val="en-US"/>
@@ -14558,6 +14783,7 @@
       </w:r>
       <w:r>
         <w:rPr>
+          <w:color w:val="D9D9D9" w:themeColor="background1" w:themeShade="D9"/>
           <w:spacing w:val="-1"/>
           <w:w w:val="95"/>
           <w:lang w:val="en-US"/>
@@ -14566,6 +14792,7 @@
       </w:r>
       <w:r>
         <w:rPr>
+          <w:color w:val="D9D9D9" w:themeColor="background1" w:themeShade="D9"/>
           <w:spacing w:val="-11"/>
           <w:w w:val="95"/>
           <w:lang w:val="en-US"/>
@@ -14574,6 +14801,7 @@
       </w:r>
       <w:r>
         <w:rPr>
+          <w:color w:val="D9D9D9" w:themeColor="background1" w:themeShade="D9"/>
           <w:spacing w:val="-1"/>
           <w:w w:val="95"/>
           <w:lang w:val="en-US"/>
@@ -14582,6 +14810,7 @@
       </w:r>
       <w:r>
         <w:rPr>
+          <w:color w:val="D9D9D9" w:themeColor="background1" w:themeShade="D9"/>
           <w:spacing w:val="-8"/>
           <w:w w:val="95"/>
           <w:lang w:val="en-US"/>
@@ -14590,6 +14819,7 @@
       </w:r>
       <w:r>
         <w:rPr>
+          <w:color w:val="D9D9D9" w:themeColor="background1" w:themeShade="D9"/>
           <w:spacing w:val="-1"/>
           <w:w w:val="95"/>
           <w:lang w:val="en-US"/>
@@ -14598,6 +14828,7 @@
       </w:r>
       <w:r>
         <w:rPr>
+          <w:color w:val="D9D9D9" w:themeColor="background1" w:themeShade="D9"/>
           <w:spacing w:val="-9"/>
           <w:w w:val="95"/>
           <w:lang w:val="en-US"/>
@@ -14606,6 +14837,7 @@
       </w:r>
       <w:r>
         <w:rPr>
+          <w:color w:val="D9D9D9" w:themeColor="background1" w:themeShade="D9"/>
           <w:spacing w:val="-1"/>
           <w:w w:val="95"/>
           <w:lang w:val="en-US"/>
@@ -14614,6 +14846,7 @@
       </w:r>
       <w:r>
         <w:rPr>
+          <w:color w:val="D9D9D9" w:themeColor="background1" w:themeShade="D9"/>
           <w:spacing w:val="-8"/>
           <w:w w:val="95"/>
           <w:lang w:val="en-US"/>
@@ -14622,6 +14855,7 @@
       </w:r>
       <w:r>
         <w:rPr>
+          <w:color w:val="D9D9D9" w:themeColor="background1" w:themeShade="D9"/>
           <w:spacing w:val="-1"/>
           <w:w w:val="95"/>
           <w:lang w:val="en-US"/>
@@ -14630,6 +14864,7 @@
       </w:r>
       <w:r>
         <w:rPr>
+          <w:color w:val="D9D9D9" w:themeColor="background1" w:themeShade="D9"/>
           <w:spacing w:val="-11"/>
           <w:w w:val="95"/>
           <w:lang w:val="en-US"/>
@@ -14638,6 +14873,7 @@
       </w:r>
       <w:r>
         <w:rPr>
+          <w:color w:val="D9D9D9" w:themeColor="background1" w:themeShade="D9"/>
           <w:spacing w:val="-1"/>
           <w:w w:val="95"/>
           <w:lang w:val="en-US"/>
@@ -14646,6 +14882,7 @@
       </w:r>
       <w:r>
         <w:rPr>
+          <w:color w:val="D9D9D9" w:themeColor="background1" w:themeShade="D9"/>
           <w:spacing w:val="-10"/>
           <w:w w:val="95"/>
           <w:lang w:val="en-US"/>
@@ -14654,6 +14891,7 @@
       </w:r>
       <w:r>
         <w:rPr>
+          <w:color w:val="D9D9D9" w:themeColor="background1" w:themeShade="D9"/>
           <w:w w:val="95"/>
           <w:lang w:val="en-US"/>
         </w:rPr>
@@ -14661,6 +14899,7 @@
       </w:r>
       <w:r>
         <w:rPr>
+          <w:color w:val="D9D9D9" w:themeColor="background1" w:themeShade="D9"/>
           <w:spacing w:val="-9"/>
           <w:w w:val="95"/>
           <w:lang w:val="en-US"/>
@@ -14669,6 +14908,7 @@
       </w:r>
       <w:r>
         <w:rPr>
+          <w:color w:val="D9D9D9" w:themeColor="background1" w:themeShade="D9"/>
           <w:w w:val="95"/>
           <w:lang w:val="en-US"/>
         </w:rPr>
@@ -14676,6 +14916,7 @@
       </w:r>
       <w:r>
         <w:rPr>
+          <w:color w:val="D9D9D9" w:themeColor="background1" w:themeShade="D9"/>
           <w:spacing w:val="-7"/>
           <w:w w:val="95"/>
           <w:lang w:val="en-US"/>
@@ -14684,6 +14925,7 @@
       </w:r>
       <w:r>
         <w:rPr>
+          <w:color w:val="D9D9D9" w:themeColor="background1" w:themeShade="D9"/>
           <w:w w:val="95"/>
           <w:lang w:val="en-US"/>
         </w:rPr>
@@ -14691,6 +14933,7 @@
       </w:r>
       <w:r>
         <w:rPr>
+          <w:color w:val="D9D9D9" w:themeColor="background1" w:themeShade="D9"/>
           <w:spacing w:val="-8"/>
           <w:w w:val="95"/>
           <w:lang w:val="en-US"/>
@@ -14699,6 +14942,7 @@
       </w:r>
       <w:r>
         <w:rPr>
+          <w:color w:val="D9D9D9" w:themeColor="background1" w:themeShade="D9"/>
           <w:w w:val="95"/>
           <w:lang w:val="en-US"/>
         </w:rPr>
@@ -14706,6 +14950,7 @@
       </w:r>
       <w:r>
         <w:rPr>
+          <w:color w:val="D9D9D9" w:themeColor="background1" w:themeShade="D9"/>
           <w:spacing w:val="-8"/>
           <w:w w:val="95"/>
           <w:lang w:val="en-US"/>
@@ -14714,6 +14959,7 @@
       </w:r>
       <w:r>
         <w:rPr>
+          <w:color w:val="D9D9D9" w:themeColor="background1" w:themeShade="D9"/>
           <w:w w:val="95"/>
           <w:lang w:val="en-US"/>
         </w:rPr>
@@ -14721,6 +14967,7 @@
       </w:r>
       <w:r>
         <w:rPr>
+          <w:color w:val="D9D9D9" w:themeColor="background1" w:themeShade="D9"/>
           <w:spacing w:val="-8"/>
           <w:w w:val="95"/>
           <w:lang w:val="en-US"/>
@@ -14729,6 +14976,7 @@
       </w:r>
       <w:r>
         <w:rPr>
+          <w:color w:val="D9D9D9" w:themeColor="background1" w:themeShade="D9"/>
           <w:w w:val="95"/>
           <w:lang w:val="en-US"/>
         </w:rPr>
@@ -14736,6 +14984,7 @@
       </w:r>
       <w:r>
         <w:rPr>
+          <w:color w:val="D9D9D9" w:themeColor="background1" w:themeShade="D9"/>
           <w:spacing w:val="-10"/>
           <w:w w:val="95"/>
           <w:lang w:val="en-US"/>
@@ -14744,6 +14993,7 @@
       </w:r>
       <w:r>
         <w:rPr>
+          <w:color w:val="D9D9D9" w:themeColor="background1" w:themeShade="D9"/>
           <w:w w:val="95"/>
           <w:lang w:val="en-US"/>
         </w:rPr>
@@ -14751,6 +15001,7 @@
       </w:r>
       <w:r>
         <w:rPr>
+          <w:color w:val="D9D9D9" w:themeColor="background1" w:themeShade="D9"/>
           <w:spacing w:val="-8"/>
           <w:w w:val="95"/>
           <w:lang w:val="en-US"/>
@@ -14759,6 +15010,7 @@
       </w:r>
       <w:r>
         <w:rPr>
+          <w:color w:val="D9D9D9" w:themeColor="background1" w:themeShade="D9"/>
           <w:w w:val="95"/>
           <w:lang w:val="en-US"/>
         </w:rPr>
@@ -14766,6 +15018,7 @@
       </w:r>
       <w:r>
         <w:rPr>
+          <w:color w:val="D9D9D9" w:themeColor="background1" w:themeShade="D9"/>
           <w:spacing w:val="-11"/>
           <w:w w:val="95"/>
           <w:lang w:val="en-US"/>
@@ -14774,6 +15027,7 @@
       </w:r>
       <w:r>
         <w:rPr>
+          <w:color w:val="D9D9D9" w:themeColor="background1" w:themeShade="D9"/>
           <w:w w:val="95"/>
           <w:lang w:val="en-US"/>
         </w:rPr>
@@ -14781,6 +15035,7 @@
       </w:r>
       <w:r>
         <w:rPr>
+          <w:color w:val="D9D9D9" w:themeColor="background1" w:themeShade="D9"/>
           <w:spacing w:val="-11"/>
           <w:w w:val="95"/>
           <w:lang w:val="en-US"/>
@@ -14789,6 +15044,7 @@
       </w:r>
       <w:r>
         <w:rPr>
+          <w:color w:val="D9D9D9" w:themeColor="background1" w:themeShade="D9"/>
           <w:w w:val="95"/>
           <w:lang w:val="en-US"/>
         </w:rPr>
@@ -14818,10 +15074,14 @@
         </w:tabs>
         <w:ind w:left="431" w:hanging="332"/>
         <w:jc w:val="both"/>
+        <w:rPr>
+          <w:color w:val="D9D9D9" w:themeColor="background1" w:themeShade="D9"/>
+        </w:rPr>
       </w:pPr>
       <w:proofErr w:type="spellStart"/>
       <w:r>
         <w:rPr>
+          <w:color w:val="D9D9D9" w:themeColor="background1" w:themeShade="D9"/>
           <w:w w:val="85"/>
         </w:rPr>
         <w:t>Filtering</w:t>
@@ -14829,6 +15089,7 @@
       <w:proofErr w:type="spellEnd"/>
       <w:r>
         <w:rPr>
+          <w:color w:val="D9D9D9" w:themeColor="background1" w:themeShade="D9"/>
           <w:spacing w:val="3"/>
           <w:w w:val="85"/>
         </w:rPr>
@@ -14836,12 +15097,14 @@
       </w:r>
       <w:r>
         <w:rPr>
+          <w:color w:val="D9D9D9" w:themeColor="background1" w:themeShade="D9"/>
           <w:w w:val="85"/>
         </w:rPr>
         <w:t>techniques</w:t>
       </w:r>
       <w:r>
         <w:rPr>
+          <w:color w:val="D9D9D9" w:themeColor="background1" w:themeShade="D9"/>
           <w:spacing w:val="4"/>
           <w:w w:val="85"/>
         </w:rPr>
@@ -14849,12 +15112,14 @@
       </w:r>
       <w:r>
         <w:rPr>
+          <w:color w:val="D9D9D9" w:themeColor="background1" w:themeShade="D9"/>
           <w:w w:val="85"/>
         </w:rPr>
         <w:t>for</w:t>
       </w:r>
       <w:r>
         <w:rPr>
+          <w:color w:val="D9D9D9" w:themeColor="background1" w:themeShade="D9"/>
           <w:spacing w:val="3"/>
           <w:w w:val="85"/>
         </w:rPr>
@@ -14862,12 +15127,14 @@
       </w:r>
       <w:r>
         <w:rPr>
+          <w:color w:val="D9D9D9" w:themeColor="background1" w:themeShade="D9"/>
           <w:w w:val="85"/>
         </w:rPr>
         <w:t>time</w:t>
       </w:r>
       <w:r>
         <w:rPr>
+          <w:color w:val="D9D9D9" w:themeColor="background1" w:themeShade="D9"/>
           <w:spacing w:val="3"/>
           <w:w w:val="85"/>
         </w:rPr>
@@ -14876,6 +15143,7 @@
       <w:proofErr w:type="spellStart"/>
       <w:r>
         <w:rPr>
+          <w:color w:val="D9D9D9" w:themeColor="background1" w:themeShade="D9"/>
           <w:w w:val="85"/>
         </w:rPr>
         <w:t>series</w:t>
@@ -14887,11 +15155,13 @@
         <w:pStyle w:val="BodyText"/>
         <w:jc w:val="both"/>
         <w:rPr>
+          <w:color w:val="D9D9D9" w:themeColor="background1" w:themeShade="D9"/>
           <w:lang w:val="en-US"/>
         </w:rPr>
       </w:pPr>
       <w:r>
         <w:rPr>
+          <w:color w:val="D9D9D9" w:themeColor="background1" w:themeShade="D9"/>
           <w:w w:val="90"/>
           <w:lang w:val="en-US"/>
         </w:rPr>
@@ -14899,6 +15169,7 @@
       </w:r>
       <w:r>
         <w:rPr>
+          <w:color w:val="D9D9D9" w:themeColor="background1" w:themeShade="D9"/>
           <w:spacing w:val="-3"/>
           <w:w w:val="90"/>
           <w:lang w:val="en-US"/>
@@ -14908,6 +15179,7 @@
       <w:r>
         <w:rPr>
           <w:rFonts w:ascii="Courier New"/>
+          <w:color w:val="D9D9D9" w:themeColor="background1" w:themeShade="D9"/>
           <w:w w:val="90"/>
           <w:sz w:val="20"/>
           <w:lang w:val="en-US"/>
@@ -14917,6 +15189,7 @@
       <w:r>
         <w:rPr>
           <w:rFonts w:ascii="Courier New"/>
+          <w:color w:val="D9D9D9" w:themeColor="background1" w:themeShade="D9"/>
           <w:spacing w:val="-55"/>
           <w:w w:val="90"/>
           <w:sz w:val="20"/>
@@ -14926,6 +15199,7 @@
       </w:r>
       <w:r>
         <w:rPr>
+          <w:color w:val="D9D9D9" w:themeColor="background1" w:themeShade="D9"/>
           <w:w w:val="90"/>
           <w:lang w:val="en-US"/>
         </w:rPr>
@@ -14933,6 +15207,7 @@
       </w:r>
       <w:r>
         <w:rPr>
+          <w:color w:val="D9D9D9" w:themeColor="background1" w:themeShade="D9"/>
           <w:spacing w:val="-3"/>
           <w:w w:val="90"/>
           <w:lang w:val="en-US"/>
@@ -14941,6 +15216,7 @@
       </w:r>
       <w:r>
         <w:rPr>
+          <w:color w:val="D9D9D9" w:themeColor="background1" w:themeShade="D9"/>
           <w:w w:val="90"/>
           <w:lang w:val="en-US"/>
         </w:rPr>
@@ -14948,6 +15224,7 @@
       </w:r>
       <w:r>
         <w:rPr>
+          <w:color w:val="D9D9D9" w:themeColor="background1" w:themeShade="D9"/>
           <w:spacing w:val="-3"/>
           <w:w w:val="90"/>
           <w:lang w:val="en-US"/>
@@ -14956,6 +15233,7 @@
       </w:r>
       <w:r>
         <w:rPr>
+          <w:color w:val="D9D9D9" w:themeColor="background1" w:themeShade="D9"/>
           <w:w w:val="90"/>
           <w:lang w:val="en-US"/>
         </w:rPr>
@@ -14963,6 +15241,7 @@
       </w:r>
       <w:r>
         <w:rPr>
+          <w:color w:val="D9D9D9" w:themeColor="background1" w:themeShade="D9"/>
           <w:spacing w:val="-5"/>
           <w:w w:val="90"/>
           <w:lang w:val="en-US"/>
@@ -14971,6 +15250,7 @@
       </w:r>
       <w:r>
         <w:rPr>
+          <w:color w:val="D9D9D9" w:themeColor="background1" w:themeShade="D9"/>
           <w:w w:val="90"/>
           <w:lang w:val="en-US"/>
         </w:rPr>
@@ -14978,6 +15258,7 @@
       </w:r>
       <w:r>
         <w:rPr>
+          <w:color w:val="D9D9D9" w:themeColor="background1" w:themeShade="D9"/>
           <w:spacing w:val="-3"/>
           <w:w w:val="90"/>
           <w:lang w:val="en-US"/>
@@ -14987,6 +15268,7 @@
       <w:r>
         <w:rPr>
           <w:i/>
+          <w:color w:val="D9D9D9" w:themeColor="background1" w:themeShade="D9"/>
           <w:w w:val="90"/>
           <w:lang w:val="en-US"/>
         </w:rPr>
@@ -14995,6 +15277,7 @@
       <w:r>
         <w:rPr>
           <w:i/>
+          <w:color w:val="D9D9D9" w:themeColor="background1" w:themeShade="D9"/>
           <w:spacing w:val="-1"/>
           <w:w w:val="90"/>
           <w:lang w:val="en-US"/>
@@ -15003,6 +15286,7 @@
       </w:r>
       <w:r>
         <w:rPr>
+          <w:color w:val="D9D9D9" w:themeColor="background1" w:themeShade="D9"/>
           <w:w w:val="90"/>
           <w:lang w:val="en-US"/>
         </w:rPr>
@@ -15010,6 +15294,7 @@
       </w:r>
       <w:r>
         <w:rPr>
+          <w:color w:val="D9D9D9" w:themeColor="background1" w:themeShade="D9"/>
           <w:spacing w:val="-3"/>
           <w:w w:val="90"/>
           <w:lang w:val="en-US"/>
@@ -15018,6 +15303,7 @@
       </w:r>
       <w:r>
         <w:rPr>
+          <w:color w:val="D9D9D9" w:themeColor="background1" w:themeShade="D9"/>
           <w:w w:val="90"/>
           <w:lang w:val="en-US"/>
         </w:rPr>
@@ -15025,6 +15311,7 @@
       </w:r>
       <w:r>
         <w:rPr>
+          <w:color w:val="D9D9D9" w:themeColor="background1" w:themeShade="D9"/>
           <w:spacing w:val="-3"/>
           <w:w w:val="90"/>
           <w:lang w:val="en-US"/>
@@ -15034,6 +15321,7 @@
       <w:proofErr w:type="spellStart"/>
       <w:r>
         <w:rPr>
+          <w:color w:val="D9D9D9" w:themeColor="background1" w:themeShade="D9"/>
           <w:w w:val="90"/>
           <w:lang w:val="en-US"/>
         </w:rPr>
@@ -15048,11 +15336,13 @@
         <w:ind w:right="113"/>
         <w:jc w:val="both"/>
         <w:rPr>
+          <w:color w:val="D9D9D9" w:themeColor="background1" w:themeShade="D9"/>
           <w:lang w:val="en-US"/>
         </w:rPr>
       </w:pPr>
       <w:r>
         <w:rPr>
+          <w:color w:val="D9D9D9" w:themeColor="background1" w:themeShade="D9"/>
           <w:spacing w:val="-1"/>
           <w:lang w:val="en-US"/>
         </w:rPr>
@@ -15060,6 +15350,7 @@
       </w:r>
       <w:r>
         <w:rPr>
+          <w:color w:val="D9D9D9" w:themeColor="background1" w:themeShade="D9"/>
           <w:spacing w:val="-13"/>
           <w:lang w:val="en-US"/>
         </w:rPr>
@@ -15067,6 +15358,7 @@
       </w:r>
       <w:r>
         <w:rPr>
+          <w:color w:val="D9D9D9" w:themeColor="background1" w:themeShade="D9"/>
           <w:spacing w:val="-1"/>
           <w:lang w:val="en-US"/>
         </w:rPr>
@@ -15074,6 +15366,7 @@
       </w:r>
       <w:r>
         <w:rPr>
+          <w:color w:val="D9D9D9" w:themeColor="background1" w:themeShade="D9"/>
           <w:spacing w:val="-13"/>
           <w:lang w:val="en-US"/>
         </w:rPr>
@@ -15081,6 +15374,7 @@
       </w:r>
       <w:r>
         <w:rPr>
+          <w:color w:val="D9D9D9" w:themeColor="background1" w:themeShade="D9"/>
           <w:spacing w:val="-1"/>
           <w:lang w:val="en-US"/>
         </w:rPr>
@@ -15088,6 +15382,7 @@
       </w:r>
       <w:r>
         <w:rPr>
+          <w:color w:val="D9D9D9" w:themeColor="background1" w:themeShade="D9"/>
           <w:spacing w:val="-13"/>
           <w:lang w:val="en-US"/>
         </w:rPr>
@@ -15095,6 +15390,7 @@
       </w:r>
       <w:r>
         <w:rPr>
+          <w:color w:val="D9D9D9" w:themeColor="background1" w:themeShade="D9"/>
           <w:spacing w:val="-1"/>
           <w:lang w:val="en-US"/>
         </w:rPr>
@@ -15102,6 +15398,7 @@
       </w:r>
       <w:r>
         <w:rPr>
+          <w:color w:val="D9D9D9" w:themeColor="background1" w:themeShade="D9"/>
           <w:spacing w:val="-15"/>
           <w:lang w:val="en-US"/>
         </w:rPr>
@@ -15109,6 +15406,7 @@
       </w:r>
       <w:r>
         <w:rPr>
+          <w:color w:val="D9D9D9" w:themeColor="background1" w:themeShade="D9"/>
           <w:spacing w:val="-1"/>
           <w:lang w:val="en-US"/>
         </w:rPr>
@@ -15116,6 +15414,7 @@
       </w:r>
       <w:r>
         <w:rPr>
+          <w:color w:val="D9D9D9" w:themeColor="background1" w:themeShade="D9"/>
           <w:spacing w:val="-12"/>
           <w:lang w:val="en-US"/>
         </w:rPr>
@@ -15123,6 +15422,7 @@
       </w:r>
       <w:r>
         <w:rPr>
+          <w:color w:val="D9D9D9" w:themeColor="background1" w:themeShade="D9"/>
           <w:spacing w:val="-1"/>
           <w:lang w:val="en-US"/>
         </w:rPr>
@@ -15130,6 +15430,7 @@
       </w:r>
       <w:r>
         <w:rPr>
+          <w:color w:val="D9D9D9" w:themeColor="background1" w:themeShade="D9"/>
           <w:spacing w:val="-13"/>
           <w:lang w:val="en-US"/>
         </w:rPr>
@@ -15137,12 +15438,14 @@
       </w:r>
       <w:r>
         <w:rPr>
+          <w:color w:val="D9D9D9" w:themeColor="background1" w:themeShade="D9"/>
           <w:lang w:val="en-US"/>
         </w:rPr>
         <w:t>while</w:t>
       </w:r>
       <w:r>
         <w:rPr>
+          <w:color w:val="D9D9D9" w:themeColor="background1" w:themeShade="D9"/>
           <w:spacing w:val="-13"/>
           <w:lang w:val="en-US"/>
         </w:rPr>
@@ -15150,12 +15453,14 @@
       </w:r>
       <w:r>
         <w:rPr>
+          <w:color w:val="D9D9D9" w:themeColor="background1" w:themeShade="D9"/>
           <w:lang w:val="en-US"/>
         </w:rPr>
         <w:t>the</w:t>
       </w:r>
       <w:r>
         <w:rPr>
+          <w:color w:val="D9D9D9" w:themeColor="background1" w:themeShade="D9"/>
           <w:spacing w:val="-13"/>
           <w:lang w:val="en-US"/>
         </w:rPr>
@@ -15163,12 +15468,14 @@
       </w:r>
       <w:r>
         <w:rPr>
+          <w:color w:val="D9D9D9" w:themeColor="background1" w:themeShade="D9"/>
           <w:lang w:val="en-US"/>
         </w:rPr>
         <w:t>remaining</w:t>
       </w:r>
       <w:r>
         <w:rPr>
+          <w:color w:val="D9D9D9" w:themeColor="background1" w:themeShade="D9"/>
           <w:spacing w:val="-15"/>
           <w:lang w:val="en-US"/>
         </w:rPr>
@@ -15176,12 +15483,14 @@
       </w:r>
       <w:r>
         <w:rPr>
+          <w:color w:val="D9D9D9" w:themeColor="background1" w:themeShade="D9"/>
           <w:lang w:val="en-US"/>
         </w:rPr>
         <w:t>two</w:t>
       </w:r>
       <w:r>
         <w:rPr>
+          <w:color w:val="D9D9D9" w:themeColor="background1" w:themeShade="D9"/>
           <w:spacing w:val="-13"/>
           <w:lang w:val="en-US"/>
         </w:rPr>
@@ -15189,12 +15498,14 @@
       </w:r>
       <w:r>
         <w:rPr>
+          <w:color w:val="D9D9D9" w:themeColor="background1" w:themeShade="D9"/>
           <w:lang w:val="en-US"/>
         </w:rPr>
         <w:t>have</w:t>
       </w:r>
       <w:r>
         <w:rPr>
+          <w:color w:val="D9D9D9" w:themeColor="background1" w:themeShade="D9"/>
           <w:spacing w:val="-14"/>
           <w:lang w:val="en-US"/>
         </w:rPr>
@@ -15202,12 +15513,14 @@
       </w:r>
       <w:r>
         <w:rPr>
+          <w:color w:val="D9D9D9" w:themeColor="background1" w:themeShade="D9"/>
           <w:lang w:val="en-US"/>
         </w:rPr>
         <w:t>been</w:t>
       </w:r>
       <w:r>
         <w:rPr>
+          <w:color w:val="D9D9D9" w:themeColor="background1" w:themeShade="D9"/>
           <w:spacing w:val="-13"/>
           <w:lang w:val="en-US"/>
         </w:rPr>
@@ -15215,12 +15528,14 @@
       </w:r>
       <w:r>
         <w:rPr>
+          <w:color w:val="D9D9D9" w:themeColor="background1" w:themeShade="D9"/>
           <w:lang w:val="en-US"/>
         </w:rPr>
         <w:t>developed:</w:t>
       </w:r>
       <w:r>
         <w:rPr>
+          <w:color w:val="D9D9D9" w:themeColor="background1" w:themeShade="D9"/>
           <w:spacing w:val="-13"/>
           <w:lang w:val="en-US"/>
         </w:rPr>
@@ -15228,12 +15543,14 @@
       </w:r>
       <w:r>
         <w:rPr>
+          <w:color w:val="D9D9D9" w:themeColor="background1" w:themeShade="D9"/>
           <w:lang w:val="en-US"/>
         </w:rPr>
         <w:t>only</w:t>
       </w:r>
       <w:r>
         <w:rPr>
+          <w:color w:val="D9D9D9" w:themeColor="background1" w:themeShade="D9"/>
           <w:spacing w:val="-13"/>
           <w:lang w:val="en-US"/>
         </w:rPr>
@@ -15241,12 +15558,14 @@
       </w:r>
       <w:r>
         <w:rPr>
+          <w:color w:val="D9D9D9" w:themeColor="background1" w:themeShade="D9"/>
           <w:lang w:val="en-US"/>
         </w:rPr>
         <w:t>three</w:t>
       </w:r>
       <w:r>
         <w:rPr>
+          <w:color w:val="D9D9D9" w:themeColor="background1" w:themeShade="D9"/>
           <w:spacing w:val="-12"/>
           <w:lang w:val="en-US"/>
         </w:rPr>
@@ -15254,12 +15573,14 @@
       </w:r>
       <w:r>
         <w:rPr>
+          <w:color w:val="D9D9D9" w:themeColor="background1" w:themeShade="D9"/>
           <w:lang w:val="en-US"/>
         </w:rPr>
         <w:t>filter</w:t>
       </w:r>
       <w:r>
         <w:rPr>
+          <w:color w:val="D9D9D9" w:themeColor="background1" w:themeShade="D9"/>
           <w:spacing w:val="-12"/>
           <w:lang w:val="en-US"/>
         </w:rPr>
@@ -15267,12 +15588,14 @@
       </w:r>
       <w:r>
         <w:rPr>
+          <w:color w:val="D9D9D9" w:themeColor="background1" w:themeShade="D9"/>
           <w:lang w:val="en-US"/>
         </w:rPr>
         <w:t>are</w:t>
       </w:r>
       <w:r>
         <w:rPr>
+          <w:color w:val="D9D9D9" w:themeColor="background1" w:themeShade="D9"/>
           <w:spacing w:val="-14"/>
           <w:lang w:val="en-US"/>
         </w:rPr>
@@ -15280,12 +15603,14 @@
       </w:r>
       <w:r>
         <w:rPr>
+          <w:color w:val="D9D9D9" w:themeColor="background1" w:themeShade="D9"/>
           <w:lang w:val="en-US"/>
         </w:rPr>
         <w:t>mentioned</w:t>
       </w:r>
       <w:r>
         <w:rPr>
+          <w:color w:val="D9D9D9" w:themeColor="background1" w:themeShade="D9"/>
           <w:spacing w:val="-12"/>
           <w:lang w:val="en-US"/>
         </w:rPr>
@@ -15293,12 +15618,14 @@
       </w:r>
       <w:r>
         <w:rPr>
+          <w:color w:val="D9D9D9" w:themeColor="background1" w:themeShade="D9"/>
           <w:lang w:val="en-US"/>
         </w:rPr>
         <w:t>in</w:t>
       </w:r>
       <w:r>
         <w:rPr>
+          <w:color w:val="D9D9D9" w:themeColor="background1" w:themeShade="D9"/>
           <w:spacing w:val="-13"/>
           <w:lang w:val="en-US"/>
         </w:rPr>
@@ -15306,12 +15633,14 @@
       </w:r>
       <w:r>
         <w:rPr>
+          <w:color w:val="D9D9D9" w:themeColor="background1" w:themeShade="D9"/>
           <w:lang w:val="en-US"/>
         </w:rPr>
         <w:t>the</w:t>
       </w:r>
       <w:r>
         <w:rPr>
+          <w:color w:val="D9D9D9" w:themeColor="background1" w:themeShade="D9"/>
           <w:spacing w:val="-59"/>
           <w:lang w:val="en-US"/>
         </w:rPr>
@@ -15319,12 +15648,14 @@
       </w:r>
       <w:r>
         <w:rPr>
+          <w:color w:val="D9D9D9" w:themeColor="background1" w:themeShade="D9"/>
           <w:lang w:val="en-US"/>
         </w:rPr>
         <w:t>previous</w:t>
       </w:r>
       <w:r>
         <w:rPr>
+          <w:color w:val="D9D9D9" w:themeColor="background1" w:themeShade="D9"/>
           <w:spacing w:val="-15"/>
           <w:lang w:val="en-US"/>
         </w:rPr>
@@ -15332,6 +15663,7 @@
       </w:r>
       <w:r>
         <w:rPr>
+          <w:color w:val="D9D9D9" w:themeColor="background1" w:themeShade="D9"/>
           <w:lang w:val="en-US"/>
         </w:rPr>
         <w:t>sentence</w:t>
@@ -15343,11 +15675,13 @@
         <w:spacing w:before="4"/>
         <w:jc w:val="both"/>
         <w:rPr>
+          <w:color w:val="D9D9D9" w:themeColor="background1" w:themeShade="D9"/>
           <w:lang w:val="en-US"/>
         </w:rPr>
       </w:pPr>
       <w:r>
         <w:rPr>
+          <w:color w:val="D9D9D9" w:themeColor="background1" w:themeShade="D9"/>
           <w:w w:val="90"/>
           <w:lang w:val="en-US"/>
         </w:rPr>
@@ -15355,6 +15689,7 @@
       </w:r>
       <w:r>
         <w:rPr>
+          <w:color w:val="D9D9D9" w:themeColor="background1" w:themeShade="D9"/>
           <w:spacing w:val="1"/>
           <w:w w:val="90"/>
           <w:lang w:val="en-US"/>
@@ -15363,6 +15698,7 @@
       </w:r>
       <w:r>
         <w:rPr>
+          <w:color w:val="D9D9D9" w:themeColor="background1" w:themeShade="D9"/>
           <w:w w:val="90"/>
           <w:lang w:val="en-US"/>
         </w:rPr>
@@ -15370,6 +15706,7 @@
       </w:r>
       <w:r>
         <w:rPr>
+          <w:color w:val="D9D9D9" w:themeColor="background1" w:themeShade="D9"/>
           <w:spacing w:val="1"/>
           <w:w w:val="90"/>
           <w:lang w:val="en-US"/>
@@ -15378,6 +15715,7 @@
       </w:r>
       <w:r>
         <w:rPr>
+          <w:color w:val="D9D9D9" w:themeColor="background1" w:themeShade="D9"/>
           <w:w w:val="90"/>
           <w:lang w:val="en-US"/>
         </w:rPr>
@@ -15391,11 +15729,13 @@
         <w:ind w:right="114"/>
         <w:jc w:val="both"/>
         <w:rPr>
+          <w:color w:val="D9D9D9" w:themeColor="background1" w:themeShade="D9"/>
           <w:lang w:val="en-US"/>
         </w:rPr>
       </w:pPr>
       <w:r>
         <w:rPr>
+          <w:color w:val="D9D9D9" w:themeColor="background1" w:themeShade="D9"/>
           <w:w w:val="95"/>
           <w:lang w:val="en-US"/>
         </w:rPr>
@@ -15403,6 +15743,7 @@
       </w:r>
       <w:r>
         <w:rPr>
+          <w:color w:val="D9D9D9" w:themeColor="background1" w:themeShade="D9"/>
           <w:spacing w:val="-9"/>
           <w:w w:val="95"/>
           <w:lang w:val="en-US"/>
@@ -15411,6 +15752,7 @@
       </w:r>
       <w:r>
         <w:rPr>
+          <w:color w:val="D9D9D9" w:themeColor="background1" w:themeShade="D9"/>
           <w:w w:val="95"/>
           <w:lang w:val="en-US"/>
         </w:rPr>
@@ -15418,6 +15760,7 @@
       </w:r>
       <w:r>
         <w:rPr>
+          <w:color w:val="D9D9D9" w:themeColor="background1" w:themeShade="D9"/>
           <w:spacing w:val="-7"/>
           <w:w w:val="95"/>
           <w:lang w:val="en-US"/>
@@ -15426,6 +15769,7 @@
       </w:r>
       <w:r>
         <w:rPr>
+          <w:color w:val="D9D9D9" w:themeColor="background1" w:themeShade="D9"/>
           <w:w w:val="95"/>
           <w:lang w:val="en-US"/>
         </w:rPr>
@@ -15433,6 +15777,7 @@
       </w:r>
       <w:r>
         <w:rPr>
+          <w:color w:val="D9D9D9" w:themeColor="background1" w:themeShade="D9"/>
           <w:spacing w:val="-7"/>
           <w:w w:val="95"/>
           <w:lang w:val="en-US"/>
@@ -15441,6 +15786,7 @@
       </w:r>
       <w:r>
         <w:rPr>
+          <w:color w:val="D9D9D9" w:themeColor="background1" w:themeShade="D9"/>
           <w:w w:val="95"/>
           <w:lang w:val="en-US"/>
         </w:rPr>
@@ -15448,6 +15794,7 @@
       </w:r>
       <w:r>
         <w:rPr>
+          <w:color w:val="D9D9D9" w:themeColor="background1" w:themeShade="D9"/>
           <w:spacing w:val="-8"/>
           <w:w w:val="95"/>
           <w:lang w:val="en-US"/>
@@ -15456,6 +15803,7 @@
       </w:r>
       <w:r>
         <w:rPr>
+          <w:color w:val="D9D9D9" w:themeColor="background1" w:themeShade="D9"/>
           <w:w w:val="95"/>
           <w:lang w:val="en-US"/>
         </w:rPr>
@@ -15463,6 +15811,7 @@
       </w:r>
       <w:r>
         <w:rPr>
+          <w:color w:val="D9D9D9" w:themeColor="background1" w:themeShade="D9"/>
           <w:spacing w:val="-7"/>
           <w:w w:val="95"/>
           <w:lang w:val="en-US"/>
@@ -15471,6 +15820,7 @@
       </w:r>
       <w:r>
         <w:rPr>
+          <w:color w:val="D9D9D9" w:themeColor="background1" w:themeShade="D9"/>
           <w:w w:val="95"/>
           <w:lang w:val="en-US"/>
         </w:rPr>
@@ -15478,6 +15828,7 @@
       </w:r>
       <w:r>
         <w:rPr>
+          <w:color w:val="D9D9D9" w:themeColor="background1" w:themeShade="D9"/>
           <w:spacing w:val="-7"/>
           <w:w w:val="95"/>
           <w:lang w:val="en-US"/>
@@ -15486,6 +15837,7 @@
       </w:r>
       <w:r>
         <w:rPr>
+          <w:color w:val="D9D9D9" w:themeColor="background1" w:themeShade="D9"/>
           <w:w w:val="95"/>
           <w:lang w:val="en-US"/>
         </w:rPr>
@@ -15493,6 +15845,7 @@
       </w:r>
       <w:r>
         <w:rPr>
+          <w:color w:val="D9D9D9" w:themeColor="background1" w:themeShade="D9"/>
           <w:spacing w:val="-8"/>
           <w:w w:val="95"/>
           <w:lang w:val="en-US"/>
@@ -15501,6 +15854,7 @@
       </w:r>
       <w:r>
         <w:rPr>
+          <w:color w:val="D9D9D9" w:themeColor="background1" w:themeShade="D9"/>
           <w:w w:val="95"/>
           <w:lang w:val="en-US"/>
         </w:rPr>
@@ -15508,6 +15862,7 @@
       </w:r>
       <w:r>
         <w:rPr>
+          <w:color w:val="D9D9D9" w:themeColor="background1" w:themeShade="D9"/>
           <w:spacing w:val="-9"/>
           <w:w w:val="95"/>
           <w:lang w:val="en-US"/>
@@ -15516,6 +15871,7 @@
       </w:r>
       <w:r>
         <w:rPr>
+          <w:color w:val="D9D9D9" w:themeColor="background1" w:themeShade="D9"/>
           <w:w w:val="95"/>
           <w:lang w:val="en-US"/>
         </w:rPr>
@@ -15523,6 +15879,7 @@
       </w:r>
       <w:r>
         <w:rPr>
+          <w:color w:val="D9D9D9" w:themeColor="background1" w:themeShade="D9"/>
           <w:spacing w:val="-8"/>
           <w:w w:val="95"/>
           <w:lang w:val="en-US"/>
@@ -15531,6 +15888,7 @@
       </w:r>
       <w:r>
         <w:rPr>
+          <w:color w:val="D9D9D9" w:themeColor="background1" w:themeShade="D9"/>
           <w:w w:val="95"/>
           <w:lang w:val="en-US"/>
         </w:rPr>
@@ -15538,6 +15896,7 @@
       </w:r>
       <w:r>
         <w:rPr>
+          <w:color w:val="D9D9D9" w:themeColor="background1" w:themeShade="D9"/>
           <w:spacing w:val="-8"/>
           <w:w w:val="95"/>
           <w:lang w:val="en-US"/>
@@ -15546,6 +15905,7 @@
       </w:r>
       <w:r>
         <w:rPr>
+          <w:color w:val="D9D9D9" w:themeColor="background1" w:themeShade="D9"/>
           <w:w w:val="95"/>
           <w:lang w:val="en-US"/>
         </w:rPr>
@@ -15553,6 +15913,7 @@
       </w:r>
       <w:r>
         <w:rPr>
+          <w:color w:val="D9D9D9" w:themeColor="background1" w:themeShade="D9"/>
           <w:spacing w:val="-7"/>
           <w:w w:val="95"/>
           <w:lang w:val="en-US"/>
@@ -15561,6 +15922,7 @@
       </w:r>
       <w:r>
         <w:rPr>
+          <w:color w:val="D9D9D9" w:themeColor="background1" w:themeShade="D9"/>
           <w:w w:val="95"/>
           <w:lang w:val="en-US"/>
         </w:rPr>
@@ -15568,6 +15930,7 @@
       </w:r>
       <w:r>
         <w:rPr>
+          <w:color w:val="D9D9D9" w:themeColor="background1" w:themeShade="D9"/>
           <w:spacing w:val="-8"/>
           <w:w w:val="95"/>
           <w:lang w:val="en-US"/>
@@ -15576,6 +15939,7 @@
       </w:r>
       <w:r>
         <w:rPr>
+          <w:color w:val="D9D9D9" w:themeColor="background1" w:themeShade="D9"/>
           <w:w w:val="95"/>
           <w:lang w:val="en-US"/>
         </w:rPr>
@@ -15583,6 +15947,7 @@
       </w:r>
       <w:r>
         <w:rPr>
+          <w:color w:val="D9D9D9" w:themeColor="background1" w:themeShade="D9"/>
           <w:spacing w:val="-7"/>
           <w:w w:val="95"/>
           <w:lang w:val="en-US"/>
@@ -15591,6 +15956,7 @@
       </w:r>
       <w:r>
         <w:rPr>
+          <w:color w:val="D9D9D9" w:themeColor="background1" w:themeShade="D9"/>
           <w:w w:val="95"/>
           <w:lang w:val="en-US"/>
         </w:rPr>
@@ -15598,6 +15964,7 @@
       </w:r>
       <w:r>
         <w:rPr>
+          <w:color w:val="D9D9D9" w:themeColor="background1" w:themeShade="D9"/>
           <w:spacing w:val="-7"/>
           <w:w w:val="95"/>
           <w:lang w:val="en-US"/>
@@ -15606,6 +15973,7 @@
       </w:r>
       <w:r>
         <w:rPr>
+          <w:color w:val="D9D9D9" w:themeColor="background1" w:themeShade="D9"/>
           <w:w w:val="95"/>
           <w:lang w:val="en-US"/>
         </w:rPr>
@@ -15613,6 +15981,7 @@
       </w:r>
       <w:r>
         <w:rPr>
+          <w:color w:val="D9D9D9" w:themeColor="background1" w:themeShade="D9"/>
           <w:spacing w:val="-10"/>
           <w:w w:val="95"/>
           <w:lang w:val="en-US"/>
@@ -15621,6 +15990,7 @@
       </w:r>
       <w:r>
         <w:rPr>
+          <w:color w:val="D9D9D9" w:themeColor="background1" w:themeShade="D9"/>
           <w:w w:val="95"/>
           <w:lang w:val="en-US"/>
         </w:rPr>
@@ -15628,6 +15998,7 @@
       </w:r>
       <w:r>
         <w:rPr>
+          <w:color w:val="D9D9D9" w:themeColor="background1" w:themeShade="D9"/>
           <w:spacing w:val="-6"/>
           <w:w w:val="95"/>
           <w:lang w:val="en-US"/>
@@ -15636,6 +16007,7 @@
       </w:r>
       <w:r>
         <w:rPr>
+          <w:color w:val="D9D9D9" w:themeColor="background1" w:themeShade="D9"/>
           <w:w w:val="95"/>
           <w:lang w:val="en-US"/>
         </w:rPr>
@@ -15643,6 +16015,7 @@
       </w:r>
       <w:r>
         <w:rPr>
+          <w:color w:val="D9D9D9" w:themeColor="background1" w:themeShade="D9"/>
           <w:spacing w:val="-5"/>
           <w:w w:val="95"/>
           <w:lang w:val="en-US"/>
@@ -15651,6 +16024,7 @@
       </w:r>
       <w:r>
         <w:rPr>
+          <w:color w:val="D9D9D9" w:themeColor="background1" w:themeShade="D9"/>
           <w:w w:val="95"/>
           <w:lang w:val="en-US"/>
         </w:rPr>
@@ -15658,6 +16032,7 @@
       </w:r>
       <w:r>
         <w:rPr>
+          <w:color w:val="D9D9D9" w:themeColor="background1" w:themeShade="D9"/>
           <w:spacing w:val="-7"/>
           <w:w w:val="95"/>
           <w:lang w:val="en-US"/>
@@ -15666,6 +16041,7 @@
       </w:r>
       <w:r>
         <w:rPr>
+          <w:color w:val="D9D9D9" w:themeColor="background1" w:themeShade="D9"/>
           <w:w w:val="95"/>
           <w:lang w:val="en-US"/>
         </w:rPr>
@@ -15673,6 +16049,7 @@
       </w:r>
       <w:r>
         <w:rPr>
+          <w:color w:val="D9D9D9" w:themeColor="background1" w:themeShade="D9"/>
           <w:spacing w:val="-7"/>
           <w:w w:val="95"/>
           <w:lang w:val="en-US"/>
@@ -15681,6 +16058,7 @@
       </w:r>
       <w:r>
         <w:rPr>
+          <w:color w:val="D9D9D9" w:themeColor="background1" w:themeShade="D9"/>
           <w:w w:val="95"/>
           <w:lang w:val="en-US"/>
         </w:rPr>
@@ -15688,6 +16066,7 @@
       </w:r>
       <w:r>
         <w:rPr>
+          <w:color w:val="D9D9D9" w:themeColor="background1" w:themeShade="D9"/>
           <w:spacing w:val="-8"/>
           <w:w w:val="95"/>
           <w:lang w:val="en-US"/>
@@ -15696,6 +16075,7 @@
       </w:r>
       <w:r>
         <w:rPr>
+          <w:color w:val="D9D9D9" w:themeColor="background1" w:themeShade="D9"/>
           <w:w w:val="95"/>
           <w:lang w:val="en-US"/>
         </w:rPr>
@@ -15703,6 +16083,7 @@
       </w:r>
       <w:r>
         <w:rPr>
+          <w:color w:val="D9D9D9" w:themeColor="background1" w:themeShade="D9"/>
           <w:spacing w:val="-55"/>
           <w:w w:val="95"/>
           <w:lang w:val="en-US"/>
@@ -15712,6 +16093,7 @@
       <w:proofErr w:type="spellStart"/>
       <w:r>
         <w:rPr>
+          <w:color w:val="D9D9D9" w:themeColor="background1" w:themeShade="D9"/>
           <w:w w:val="95"/>
           <w:lang w:val="en-US"/>
         </w:rPr>
@@ -15720,6 +16102,7 @@
       <w:proofErr w:type="spellEnd"/>
       <w:r>
         <w:rPr>
+          <w:color w:val="D9D9D9" w:themeColor="background1" w:themeShade="D9"/>
           <w:spacing w:val="-11"/>
           <w:w w:val="95"/>
           <w:lang w:val="en-US"/>
@@ -15728,6 +16111,7 @@
       </w:r>
       <w:r>
         <w:rPr>
+          <w:color w:val="D9D9D9" w:themeColor="background1" w:themeShade="D9"/>
           <w:w w:val="95"/>
           <w:lang w:val="en-US"/>
         </w:rPr>
@@ -15735,6 +16119,7 @@
       </w:r>
       <w:r>
         <w:rPr>
+          <w:color w:val="D9D9D9" w:themeColor="background1" w:themeShade="D9"/>
           <w:spacing w:val="-11"/>
           <w:w w:val="95"/>
           <w:lang w:val="en-US"/>
@@ -15743,6 +16128,7 @@
       </w:r>
       <w:r>
         <w:rPr>
+          <w:color w:val="D9D9D9" w:themeColor="background1" w:themeShade="D9"/>
           <w:w w:val="95"/>
           <w:lang w:val="en-US"/>
         </w:rPr>
@@ -15750,6 +16136,7 @@
       </w:r>
       <w:r>
         <w:rPr>
+          <w:color w:val="D9D9D9" w:themeColor="background1" w:themeShade="D9"/>
           <w:spacing w:val="-9"/>
           <w:w w:val="95"/>
           <w:lang w:val="en-US"/>
@@ -15758,6 +16145,7 @@
       </w:r>
       <w:r>
         <w:rPr>
+          <w:color w:val="D9D9D9" w:themeColor="background1" w:themeShade="D9"/>
           <w:w w:val="95"/>
           <w:lang w:val="en-US"/>
         </w:rPr>
@@ -15765,6 +16153,7 @@
       </w:r>
       <w:r>
         <w:rPr>
+          <w:color w:val="D9D9D9" w:themeColor="background1" w:themeShade="D9"/>
           <w:spacing w:val="-12"/>
           <w:w w:val="95"/>
           <w:lang w:val="en-US"/>
@@ -15773,6 +16162,7 @@
       </w:r>
       <w:r>
         <w:rPr>
+          <w:color w:val="D9D9D9" w:themeColor="background1" w:themeShade="D9"/>
           <w:w w:val="95"/>
           <w:lang w:val="en-US"/>
         </w:rPr>
@@ -15780,6 +16170,7 @@
       </w:r>
       <w:r>
         <w:rPr>
+          <w:color w:val="D9D9D9" w:themeColor="background1" w:themeShade="D9"/>
           <w:spacing w:val="-10"/>
           <w:w w:val="95"/>
           <w:lang w:val="en-US"/>
@@ -15788,6 +16179,7 @@
       </w:r>
       <w:r>
         <w:rPr>
+          <w:color w:val="D9D9D9" w:themeColor="background1" w:themeShade="D9"/>
           <w:w w:val="95"/>
           <w:lang w:val="en-US"/>
         </w:rPr>
@@ -15795,6 +16187,7 @@
       </w:r>
       <w:r>
         <w:rPr>
+          <w:color w:val="D9D9D9" w:themeColor="background1" w:themeShade="D9"/>
           <w:spacing w:val="-12"/>
           <w:w w:val="95"/>
           <w:lang w:val="en-US"/>
@@ -15803,6 +16196,7 @@
       </w:r>
       <w:r>
         <w:rPr>
+          <w:color w:val="D9D9D9" w:themeColor="background1" w:themeShade="D9"/>
           <w:w w:val="95"/>
           <w:lang w:val="en-US"/>
         </w:rPr>
@@ -15810,6 +16204,7 @@
       </w:r>
       <w:r>
         <w:rPr>
+          <w:color w:val="D9D9D9" w:themeColor="background1" w:themeShade="D9"/>
           <w:spacing w:val="-8"/>
           <w:w w:val="95"/>
           <w:lang w:val="en-US"/>
@@ -15818,6 +16213,7 @@
       </w:r>
       <w:r>
         <w:rPr>
+          <w:color w:val="D9D9D9" w:themeColor="background1" w:themeShade="D9"/>
           <w:w w:val="95"/>
           <w:lang w:val="en-US"/>
         </w:rPr>
@@ -15825,6 +16221,7 @@
       </w:r>
       <w:r>
         <w:rPr>
+          <w:color w:val="D9D9D9" w:themeColor="background1" w:themeShade="D9"/>
           <w:spacing w:val="-10"/>
           <w:w w:val="95"/>
           <w:lang w:val="en-US"/>
@@ -15833,6 +16230,7 @@
       </w:r>
       <w:r>
         <w:rPr>
+          <w:color w:val="D9D9D9" w:themeColor="background1" w:themeShade="D9"/>
           <w:w w:val="95"/>
           <w:lang w:val="en-US"/>
         </w:rPr>
@@ -15840,6 +16238,7 @@
       </w:r>
       <w:r>
         <w:rPr>
+          <w:color w:val="D9D9D9" w:themeColor="background1" w:themeShade="D9"/>
           <w:spacing w:val="-11"/>
           <w:w w:val="95"/>
           <w:lang w:val="en-US"/>
@@ -15848,6 +16247,7 @@
       </w:r>
       <w:r>
         <w:rPr>
+          <w:color w:val="D9D9D9" w:themeColor="background1" w:themeShade="D9"/>
           <w:w w:val="95"/>
           <w:lang w:val="en-US"/>
         </w:rPr>
@@ -15855,6 +16255,7 @@
       </w:r>
       <w:r>
         <w:rPr>
+          <w:color w:val="D9D9D9" w:themeColor="background1" w:themeShade="D9"/>
           <w:spacing w:val="-8"/>
           <w:w w:val="95"/>
           <w:lang w:val="en-US"/>
@@ -15863,6 +16264,7 @@
       </w:r>
       <w:r>
         <w:rPr>
+          <w:color w:val="D9D9D9" w:themeColor="background1" w:themeShade="D9"/>
           <w:w w:val="95"/>
           <w:lang w:val="en-US"/>
         </w:rPr>
@@ -15870,6 +16272,7 @@
       </w:r>
       <w:r>
         <w:rPr>
+          <w:color w:val="D9D9D9" w:themeColor="background1" w:themeShade="D9"/>
           <w:spacing w:val="-9"/>
           <w:w w:val="95"/>
           <w:lang w:val="en-US"/>
@@ -15878,6 +16281,7 @@
       </w:r>
       <w:r>
         <w:rPr>
+          <w:color w:val="D9D9D9" w:themeColor="background1" w:themeShade="D9"/>
           <w:w w:val="95"/>
           <w:lang w:val="en-US"/>
         </w:rPr>
@@ -15885,6 +16289,7 @@
       </w:r>
       <w:r>
         <w:rPr>
+          <w:color w:val="D9D9D9" w:themeColor="background1" w:themeShade="D9"/>
           <w:spacing w:val="-10"/>
           <w:w w:val="95"/>
           <w:lang w:val="en-US"/>
@@ -15893,6 +16298,7 @@
       </w:r>
       <w:r>
         <w:rPr>
+          <w:color w:val="D9D9D9" w:themeColor="background1" w:themeShade="D9"/>
           <w:w w:val="95"/>
           <w:lang w:val="en-US"/>
         </w:rPr>
@@ -15900,6 +16306,7 @@
       </w:r>
       <w:r>
         <w:rPr>
+          <w:color w:val="D9D9D9" w:themeColor="background1" w:themeShade="D9"/>
           <w:spacing w:val="-10"/>
           <w:w w:val="95"/>
           <w:lang w:val="en-US"/>
@@ -15908,6 +16315,7 @@
       </w:r>
       <w:r>
         <w:rPr>
+          <w:color w:val="D9D9D9" w:themeColor="background1" w:themeShade="D9"/>
           <w:w w:val="95"/>
           <w:lang w:val="en-US"/>
         </w:rPr>
@@ -15915,6 +16323,7 @@
       </w:r>
       <w:r>
         <w:rPr>
+          <w:color w:val="D9D9D9" w:themeColor="background1" w:themeShade="D9"/>
           <w:spacing w:val="-9"/>
           <w:w w:val="95"/>
           <w:lang w:val="en-US"/>
@@ -15923,6 +16332,7 @@
       </w:r>
       <w:r>
         <w:rPr>
+          <w:color w:val="D9D9D9" w:themeColor="background1" w:themeShade="D9"/>
           <w:w w:val="95"/>
           <w:lang w:val="en-US"/>
         </w:rPr>
@@ -15930,6 +16340,7 @@
       </w:r>
       <w:r>
         <w:rPr>
+          <w:color w:val="D9D9D9" w:themeColor="background1" w:themeShade="D9"/>
           <w:spacing w:val="-9"/>
           <w:w w:val="95"/>
           <w:lang w:val="en-US"/>
@@ -15938,6 +16349,7 @@
       </w:r>
       <w:r>
         <w:rPr>
+          <w:color w:val="D9D9D9" w:themeColor="background1" w:themeShade="D9"/>
           <w:w w:val="95"/>
           <w:lang w:val="en-US"/>
         </w:rPr>
@@ -15945,6 +16357,7 @@
       </w:r>
       <w:r>
         <w:rPr>
+          <w:color w:val="D9D9D9" w:themeColor="background1" w:themeShade="D9"/>
           <w:spacing w:val="-11"/>
           <w:w w:val="95"/>
           <w:lang w:val="en-US"/>
@@ -15953,6 +16366,7 @@
       </w:r>
       <w:r>
         <w:rPr>
+          <w:color w:val="D9D9D9" w:themeColor="background1" w:themeShade="D9"/>
           <w:w w:val="95"/>
           <w:lang w:val="en-US"/>
         </w:rPr>
@@ -15960,6 +16374,7 @@
       </w:r>
       <w:r>
         <w:rPr>
+          <w:color w:val="D9D9D9" w:themeColor="background1" w:themeShade="D9"/>
           <w:spacing w:val="-9"/>
           <w:w w:val="95"/>
           <w:lang w:val="en-US"/>
@@ -15968,6 +16383,7 @@
       </w:r>
       <w:r>
         <w:rPr>
+          <w:color w:val="D9D9D9" w:themeColor="background1" w:themeShade="D9"/>
           <w:w w:val="95"/>
           <w:lang w:val="en-US"/>
         </w:rPr>
@@ -15975,6 +16391,7 @@
       </w:r>
       <w:r>
         <w:rPr>
+          <w:color w:val="D9D9D9" w:themeColor="background1" w:themeShade="D9"/>
           <w:spacing w:val="-11"/>
           <w:w w:val="95"/>
           <w:lang w:val="en-US"/>
@@ -15983,6 +16400,7 @@
       </w:r>
       <w:r>
         <w:rPr>
+          <w:color w:val="D9D9D9" w:themeColor="background1" w:themeShade="D9"/>
           <w:w w:val="95"/>
           <w:lang w:val="en-US"/>
         </w:rPr>
@@ -15990,6 +16408,7 @@
       </w:r>
       <w:r>
         <w:rPr>
+          <w:color w:val="D9D9D9" w:themeColor="background1" w:themeShade="D9"/>
           <w:spacing w:val="-55"/>
           <w:w w:val="95"/>
           <w:lang w:val="en-US"/>
@@ -15998,6 +16417,7 @@
       </w:r>
       <w:r>
         <w:rPr>
+          <w:color w:val="D9D9D9" w:themeColor="background1" w:themeShade="D9"/>
           <w:lang w:val="en-US"/>
         </w:rPr>
         <w:t>series)</w:t>
@@ -30791,18 +31211,10 @@
       </w:pPr>
       <w:r>
         <w:rPr>
-          <w:spacing w:val="-1"/>
-          <w:w w:val="95"/>
-          <w:lang w:val="en-US"/>
-        </w:rPr>
-        <w:t xml:space="preserve">All other points far away from the hyperplane </w:t>
-      </w:r>
-      <w:r>
-        <w:rPr>
-          <w:w w:val="95"/>
-          <w:lang w:val="en-US"/>
-        </w:rPr>
-        <w:t>does not =&gt; do not</w:t>
+          <w:w w:val="95"/>
+          <w:lang w:val="en-US"/>
+        </w:rPr>
+        <w:t>=&gt; do not</w:t>
       </w:r>
       <w:r>
         <w:rPr>
@@ -39969,75 +40381,75 @@
         </w:rPr>
         <w:t xml:space="preserve"> </w:t>
       </w:r>
+      <w:r>
+        <w:rPr>
+          <w:w w:val="95"/>
+          <w:lang w:val="en-US"/>
+        </w:rPr>
+        <w:t>default</w:t>
+      </w:r>
+      <w:r>
+        <w:rPr>
+          <w:spacing w:val="-7"/>
+          <w:w w:val="95"/>
+          <w:lang w:val="en-US"/>
+        </w:rPr>
+        <w:t xml:space="preserve"> </w:t>
+      </w:r>
+      <w:r>
+        <w:rPr>
+          <w:w w:val="95"/>
+          <w:lang w:val="en-US"/>
+        </w:rPr>
+        <w:t>parameters</w:t>
+      </w:r>
+      <w:r>
+        <w:rPr>
+          <w:spacing w:val="-7"/>
+          <w:w w:val="95"/>
+          <w:lang w:val="en-US"/>
+        </w:rPr>
+        <w:t xml:space="preserve"> </w:t>
+      </w:r>
+      <w:r>
+        <w:rPr>
+          <w:w w:val="95"/>
+          <w:lang w:val="en-US"/>
+        </w:rPr>
+        <w:t>is</w:t>
+      </w:r>
+      <w:r>
+        <w:rPr>
+          <w:spacing w:val="-7"/>
+          <w:w w:val="95"/>
+          <w:lang w:val="en-US"/>
+        </w:rPr>
+        <w:t xml:space="preserve"> </w:t>
+      </w:r>
       <w:proofErr w:type="gramStart"/>
       <w:r>
         <w:rPr>
           <w:w w:val="95"/>
           <w:lang w:val="en-US"/>
         </w:rPr>
-        <w:t>default</w:t>
+        <w:t>similar</w:t>
+      </w:r>
+      <w:r>
+        <w:rPr>
+          <w:spacing w:val="-8"/>
+          <w:w w:val="95"/>
+          <w:lang w:val="en-US"/>
+        </w:rPr>
+        <w:t xml:space="preserve"> </w:t>
+      </w:r>
+      <w:r>
+        <w:rPr>
+          <w:w w:val="95"/>
+          <w:lang w:val="en-US"/>
+        </w:rPr>
+        <w:t>to</w:t>
       </w:r>
       <w:proofErr w:type="gramEnd"/>
-      <w:r>
-        <w:rPr>
-          <w:spacing w:val="-7"/>
-          <w:w w:val="95"/>
-          <w:lang w:val="en-US"/>
-        </w:rPr>
-        <w:t xml:space="preserve"> </w:t>
-      </w:r>
-      <w:r>
-        <w:rPr>
-          <w:w w:val="95"/>
-          <w:lang w:val="en-US"/>
-        </w:rPr>
-        <w:t>parameters</w:t>
-      </w:r>
-      <w:r>
-        <w:rPr>
-          <w:spacing w:val="-7"/>
-          <w:w w:val="95"/>
-          <w:lang w:val="en-US"/>
-        </w:rPr>
-        <w:t xml:space="preserve"> </w:t>
-      </w:r>
-      <w:r>
-        <w:rPr>
-          <w:w w:val="95"/>
-          <w:lang w:val="en-US"/>
-        </w:rPr>
-        <w:t>is</w:t>
-      </w:r>
-      <w:r>
-        <w:rPr>
-          <w:spacing w:val="-7"/>
-          <w:w w:val="95"/>
-          <w:lang w:val="en-US"/>
-        </w:rPr>
-        <w:t xml:space="preserve"> </w:t>
-      </w:r>
-      <w:r>
-        <w:rPr>
-          <w:w w:val="95"/>
-          <w:lang w:val="en-US"/>
-        </w:rPr>
-        <w:t>similar</w:t>
-      </w:r>
-      <w:r>
-        <w:rPr>
-          <w:spacing w:val="-8"/>
-          <w:w w:val="95"/>
-          <w:lang w:val="en-US"/>
-        </w:rPr>
-        <w:t xml:space="preserve"> </w:t>
-      </w:r>
-      <w:r>
-        <w:rPr>
-          <w:w w:val="95"/>
-          <w:lang w:val="en-US"/>
-        </w:rPr>
-        <w:t>to</w:t>
-      </w:r>
       <w:r>
         <w:rPr>
           <w:spacing w:val="-6"/>
@@ -56166,33 +56578,31 @@
 </file>
 
 <file path=word/numbering.xml><?xml version="1.0" encoding="utf-8"?>
-<w:numbering xmlns:wpc="http://schemas.microsoft.com/office/word/2010/wordprocessingCanvas" xmlns:cx="http://schemas.microsoft.com/office/drawing/2014/chartex" xmlns:cx1="http://schemas.microsoft.com/office/drawing/2015/9/8/chartex" xmlns:cx2="http://schemas.microsoft.com/office/drawing/2015/10/21/chartex" xmlns:cx3="http://schemas.microsoft.com/office/drawing/2016/5/9/chartex" xmlns:cx4="http://schemas.microsoft.com/office/drawing/2016/5/10/chartex" xmlns:cx5="http://schemas.microsoft.com/office/drawing/2016/5/11/chartex" xmlns:cx6="http://schemas.microsoft.com/office/drawing/2016/5/12/chartex" xmlns:cx7="http://schemas.microsoft.com/office/drawing/2016/5/13/chartex" xmlns:cx8="http://schemas.microsoft.com/office/drawing/2016/5/14/chartex" xmlns:mc="http://schemas.openxmlformats.org/markup-compatibility/2006" xmlns:aink="http://schemas.microsoft.com/office/drawing/2016/ink" xmlns:am3d="http://schemas.microsoft.com/office/drawing/2017/model3d" xmlns:o="urn:schemas-microsoft-com:office:office" xmlns:r="http://schemas.openxmlformats.org/officeDocument/2006/relationships" xmlns:m="http://schemas.openxmlformats.org/officeDocument/2006/math" xmlns:v="urn:schemas-microsoft-com:vml" xmlns:wp14="http://schemas.microsoft.com/office/word/2010/wordprocessingDrawing" xmlns:wp="http://schemas.openxmlformats.org/drawingml/2006/wordprocessingDrawing" xmlns:w10="urn:schemas-microsoft-com:office:word" xmlns:w="http://schemas.openxmlformats.org/wordprocessingml/2006/main" xmlns:w14="http://schemas.microsoft.com/office/word/2010/wordml" xmlns:w15="http://schemas.microsoft.com/office/word/2012/wordml" xmlns:w16cex="http://schemas.microsoft.com/office/word/2018/wordml/cex" xmlns:w16cid="http://schemas.microsoft.com/office/word/2016/wordml/cid" xmlns:w16="http://schemas.microsoft.com/office/word/2018/wordml" xmlns:w16se="http://schemas.microsoft.com/office/word/2015/wordml/symex" xmlns:wpg="http://schemas.microsoft.com/office/word/2010/wordprocessingGroup" xmlns:wpi="http://schemas.microsoft.com/office/word/2010/wordprocessingInk" xmlns:wne="http://schemas.microsoft.com/office/word/2006/wordml" xmlns:wps="http://schemas.microsoft.com/office/word/2010/wordprocessingShape" mc:Ignorable="w14 w15 w16se w16cid w16 w16cex wp14">
+<w:numbering xmlns:wpc="http://schemas.microsoft.com/office/word/2010/wordprocessingCanvas" xmlns:cx="http://schemas.microsoft.com/office/drawing/2014/chartex" xmlns:cx1="http://schemas.microsoft.com/office/drawing/2015/9/8/chartex" xmlns:cx2="http://schemas.microsoft.com/office/drawing/2015/10/21/chartex" xmlns:cx3="http://schemas.microsoft.com/office/drawing/2016/5/9/chartex" xmlns:cx4="http://schemas.microsoft.com/office/drawing/2016/5/10/chartex" xmlns:cx5="http://schemas.microsoft.com/office/drawing/2016/5/11/chartex" xmlns:cx6="http://schemas.microsoft.com/office/drawing/2016/5/12/chartex" xmlns:cx7="http://schemas.microsoft.com/office/drawing/2016/5/13/chartex" xmlns:cx8="http://schemas.microsoft.com/office/drawing/2016/5/14/chartex" xmlns:mc="http://schemas.openxmlformats.org/markup-compatibility/2006" xmlns:aink="http://schemas.microsoft.com/office/drawing/2016/ink" xmlns:am3d="http://schemas.microsoft.com/office/drawing/2017/model3d" xmlns:o="urn:schemas-microsoft-com:office:office" xmlns:r="http://schemas.openxmlformats.org/officeDocument/2006/relationships" xmlns:m="http://schemas.openxmlformats.org/officeDocument/2006/math" xmlns:v="urn:schemas-microsoft-com:vml" xmlns:wp14="http://schemas.microsoft.com/office/word/2010/wordprocessingDrawing" xmlns:wp="http://schemas.openxmlformats.org/drawingml/2006/wordprocessingDrawing" xmlns:w10="urn:schemas-microsoft-com:office:word" xmlns:w="http://schemas.openxmlformats.org/wordprocessingml/2006/main" xmlns:w14="http://schemas.microsoft.com/office/word/2010/wordml" xmlns:w15="http://schemas.microsoft.com/office/word/2012/wordml" xmlns:w16cex="http://schemas.microsoft.com/office/word/2018/wordml/cex" xmlns:w16cid="http://schemas.microsoft.com/office/word/2016/wordml/cid" xmlns:w16="http://schemas.microsoft.com/office/word/2018/wordml" xmlns:w16sdtdh="http://schemas.microsoft.com/office/word/2020/wordml/sdtdatahash" xmlns:w16se="http://schemas.microsoft.com/office/word/2015/wordml/symex" xmlns:wpg="http://schemas.microsoft.com/office/word/2010/wordprocessingGroup" xmlns:wpi="http://schemas.microsoft.com/office/word/2010/wordprocessingInk" xmlns:wne="http://schemas.microsoft.com/office/word/2006/wordml" xmlns:wps="http://schemas.microsoft.com/office/word/2010/wordprocessingShape" mc:Ignorable="w14 w15 w16se w16cid w16 w16cex w16sdtdh wp14">
   <w:abstractNum w:abstractNumId="0" w15:restartNumberingAfterBreak="0">
     <w:nsid w:val="00492841"/>
-    <w:multiLevelType w:val="hybridMultilevel"/>
+    <w:multiLevelType w:val="multilevel"/>
     <w:tmpl w:val="19A88CA2"/>
-    <w:lvl w:ilvl="0" w:tplc="9A86AFEE">
+    <w:lvl w:ilvl="0">
       <w:start w:val="3"/>
       <w:numFmt w:val="decimal"/>
       <w:lvlText w:val="%1"/>
       <w:lvlJc w:val="left"/>
       <w:pPr>
         <w:ind w:left="428" w:hanging="329"/>
-        <w:jc w:val="left"/>
       </w:pPr>
       <w:rPr>
         <w:rFonts w:hint="default"/>
         <w:lang w:val="fr-FR" w:eastAsia="en-US" w:bidi="ar-SA"/>
       </w:rPr>
     </w:lvl>
-    <w:lvl w:ilvl="1" w:tplc="D2FA4EDE">
+    <w:lvl w:ilvl="1">
       <w:start w:val="3"/>
       <w:numFmt w:val="decimal"/>
       <w:lvlText w:val="%1.%2"/>
       <w:lvlJc w:val="left"/>
       <w:pPr>
         <w:ind w:left="428" w:hanging="329"/>
-        <w:jc w:val="left"/>
       </w:pPr>
       <w:rPr>
         <w:rFonts w:ascii="Arial" w:eastAsia="Arial" w:hAnsi="Arial" w:cs="Arial" w:hint="default"/>
@@ -56203,14 +56613,13 @@
         <w:lang w:val="fr-FR" w:eastAsia="en-US" w:bidi="ar-SA"/>
       </w:rPr>
     </w:lvl>
-    <w:lvl w:ilvl="2" w:tplc="34C262F4">
+    <w:lvl w:ilvl="2">
       <w:start w:val="1"/>
       <w:numFmt w:val="decimal"/>
       <w:lvlText w:val="%1.%2.%3"/>
       <w:lvlJc w:val="left"/>
       <w:pPr>
         <w:ind w:left="596" w:hanging="497"/>
-        <w:jc w:val="left"/>
       </w:pPr>
       <w:rPr>
         <w:rFonts w:ascii="Arial" w:eastAsia="Arial" w:hAnsi="Arial" w:cs="Arial" w:hint="default"/>
@@ -56221,7 +56630,7 @@
         <w:lang w:val="fr-FR" w:eastAsia="en-US" w:bidi="ar-SA"/>
       </w:rPr>
     </w:lvl>
-    <w:lvl w:ilvl="3" w:tplc="A798DF4A">
+    <w:lvl w:ilvl="3">
       <w:numFmt w:val="bullet"/>
       <w:lvlText w:val="•"/>
       <w:lvlJc w:val="left"/>
@@ -56233,7 +56642,7 @@
         <w:lang w:val="fr-FR" w:eastAsia="en-US" w:bidi="ar-SA"/>
       </w:rPr>
     </w:lvl>
-    <w:lvl w:ilvl="4" w:tplc="A26EDB16">
+    <w:lvl w:ilvl="4">
       <w:numFmt w:val="bullet"/>
       <w:lvlText w:val="•"/>
       <w:lvlJc w:val="left"/>
@@ -56245,7 +56654,7 @@
         <w:lang w:val="fr-FR" w:eastAsia="en-US" w:bidi="ar-SA"/>
       </w:rPr>
     </w:lvl>
-    <w:lvl w:ilvl="5" w:tplc="56AA1C4A">
+    <w:lvl w:ilvl="5">
       <w:numFmt w:val="bullet"/>
       <w:lvlText w:val="•"/>
       <w:lvlJc w:val="left"/>
@@ -56257,7 +56666,7 @@
         <w:lang w:val="fr-FR" w:eastAsia="en-US" w:bidi="ar-SA"/>
       </w:rPr>
     </w:lvl>
-    <w:lvl w:ilvl="6" w:tplc="88C20A2A">
+    <w:lvl w:ilvl="6">
       <w:numFmt w:val="bullet"/>
       <w:lvlText w:val="•"/>
       <w:lvlJc w:val="left"/>
@@ -56269,7 +56678,7 @@
         <w:lang w:val="fr-FR" w:eastAsia="en-US" w:bidi="ar-SA"/>
       </w:rPr>
     </w:lvl>
-    <w:lvl w:ilvl="7" w:tplc="6B507282">
+    <w:lvl w:ilvl="7">
       <w:numFmt w:val="bullet"/>
       <w:lvlText w:val="•"/>
       <w:lvlJc w:val="left"/>
@@ -56281,7 +56690,7 @@
         <w:lang w:val="fr-FR" w:eastAsia="en-US" w:bidi="ar-SA"/>
       </w:rPr>
     </w:lvl>
-    <w:lvl w:ilvl="8" w:tplc="60A64932">
+    <w:lvl w:ilvl="8">
       <w:numFmt w:val="bullet"/>
       <w:lvlText w:val="•"/>
       <w:lvlJc w:val="left"/>
@@ -56296,44 +56705,41 @@
   </w:abstractNum>
   <w:abstractNum w:abstractNumId="1" w15:restartNumberingAfterBreak="0">
     <w:nsid w:val="030D33CE"/>
-    <w:multiLevelType w:val="hybridMultilevel"/>
+    <w:multiLevelType w:val="multilevel"/>
     <w:tmpl w:val="3E861CD4"/>
-    <w:lvl w:ilvl="0" w:tplc="32D09FB6">
+    <w:lvl w:ilvl="0">
       <w:start w:val="4"/>
       <w:numFmt w:val="decimal"/>
       <w:lvlText w:val="%1"/>
       <w:lvlJc w:val="left"/>
       <w:pPr>
         <w:ind w:left="596" w:hanging="497"/>
-        <w:jc w:val="left"/>
       </w:pPr>
       <w:rPr>
         <w:rFonts w:hint="default"/>
         <w:lang w:val="fr-FR" w:eastAsia="en-US" w:bidi="ar-SA"/>
       </w:rPr>
     </w:lvl>
-    <w:lvl w:ilvl="1" w:tplc="76982536">
+    <w:lvl w:ilvl="1">
       <w:start w:val="3"/>
       <w:numFmt w:val="decimal"/>
       <w:lvlText w:val="%1.%2"/>
       <w:lvlJc w:val="left"/>
       <w:pPr>
         <w:ind w:left="596" w:hanging="497"/>
-        <w:jc w:val="left"/>
       </w:pPr>
       <w:rPr>
         <w:rFonts w:hint="default"/>
         <w:lang w:val="fr-FR" w:eastAsia="en-US" w:bidi="ar-SA"/>
       </w:rPr>
     </w:lvl>
-    <w:lvl w:ilvl="2" w:tplc="CFA8E43A">
+    <w:lvl w:ilvl="2">
       <w:start w:val="1"/>
       <w:numFmt w:val="decimal"/>
       <w:lvlText w:val="%1.%2.%3"/>
       <w:lvlJc w:val="left"/>
       <w:pPr>
         <w:ind w:left="596" w:hanging="497"/>
-        <w:jc w:val="left"/>
       </w:pPr>
       <w:rPr>
         <w:rFonts w:ascii="Arial" w:eastAsia="Arial" w:hAnsi="Arial" w:cs="Arial" w:hint="default"/>
@@ -56344,7 +56750,7 @@
         <w:lang w:val="fr-FR" w:eastAsia="en-US" w:bidi="ar-SA"/>
       </w:rPr>
     </w:lvl>
-    <w:lvl w:ilvl="3" w:tplc="43347E9E">
+    <w:lvl w:ilvl="3">
       <w:numFmt w:val="bullet"/>
       <w:lvlText w:val="•"/>
       <w:lvlJc w:val="left"/>
@@ -56356,7 +56762,7 @@
         <w:lang w:val="fr-FR" w:eastAsia="en-US" w:bidi="ar-SA"/>
       </w:rPr>
     </w:lvl>
-    <w:lvl w:ilvl="4" w:tplc="103ADC12">
+    <w:lvl w:ilvl="4">
       <w:numFmt w:val="bullet"/>
       <w:lvlText w:val="•"/>
       <w:lvlJc w:val="left"/>
@@ -56368,7 +56774,7 @@
         <w:lang w:val="fr-FR" w:eastAsia="en-US" w:bidi="ar-SA"/>
       </w:rPr>
     </w:lvl>
-    <w:lvl w:ilvl="5" w:tplc="5E5EB66C">
+    <w:lvl w:ilvl="5">
       <w:numFmt w:val="bullet"/>
       <w:lvlText w:val="•"/>
       <w:lvlJc w:val="left"/>
@@ -56380,7 +56786,7 @@
         <w:lang w:val="fr-FR" w:eastAsia="en-US" w:bidi="ar-SA"/>
       </w:rPr>
     </w:lvl>
-    <w:lvl w:ilvl="6" w:tplc="ED6A8D02">
+    <w:lvl w:ilvl="6">
       <w:numFmt w:val="bullet"/>
       <w:lvlText w:val="•"/>
       <w:lvlJc w:val="left"/>
@@ -56392,7 +56798,7 @@
         <w:lang w:val="fr-FR" w:eastAsia="en-US" w:bidi="ar-SA"/>
       </w:rPr>
     </w:lvl>
-    <w:lvl w:ilvl="7" w:tplc="EB2E09F0">
+    <w:lvl w:ilvl="7">
       <w:numFmt w:val="bullet"/>
       <w:lvlText w:val="•"/>
       <w:lvlJc w:val="left"/>
@@ -56404,7 +56810,7 @@
         <w:lang w:val="fr-FR" w:eastAsia="en-US" w:bidi="ar-SA"/>
       </w:rPr>
     </w:lvl>
-    <w:lvl w:ilvl="8" w:tplc="8E2466DA">
+    <w:lvl w:ilvl="8">
       <w:numFmt w:val="bullet"/>
       <w:lvlText w:val="•"/>
       <w:lvlJc w:val="left"/>
@@ -56419,30 +56825,28 @@
   </w:abstractNum>
   <w:abstractNum w:abstractNumId="2" w15:restartNumberingAfterBreak="0">
     <w:nsid w:val="05BE7C4C"/>
-    <w:multiLevelType w:val="hybridMultilevel"/>
+    <w:multiLevelType w:val="multilevel"/>
     <w:tmpl w:val="6F50C33E"/>
-    <w:lvl w:ilvl="0" w:tplc="C1020C0E">
+    <w:lvl w:ilvl="0">
       <w:start w:val="7"/>
       <w:numFmt w:val="decimal"/>
       <w:lvlText w:val="%1"/>
       <w:lvlJc w:val="left"/>
       <w:pPr>
         <w:ind w:left="428" w:hanging="329"/>
-        <w:jc w:val="left"/>
       </w:pPr>
       <w:rPr>
         <w:rFonts w:hint="default"/>
         <w:lang w:val="fr-FR" w:eastAsia="en-US" w:bidi="ar-SA"/>
       </w:rPr>
     </w:lvl>
-    <w:lvl w:ilvl="1" w:tplc="EC9253EE">
+    <w:lvl w:ilvl="1">
       <w:start w:val="1"/>
       <w:numFmt w:val="decimal"/>
       <w:lvlText w:val="%1.%2"/>
       <w:lvlJc w:val="left"/>
       <w:pPr>
         <w:ind w:left="428" w:hanging="329"/>
-        <w:jc w:val="left"/>
       </w:pPr>
       <w:rPr>
         <w:rFonts w:ascii="Arial" w:eastAsia="Arial" w:hAnsi="Arial" w:cs="Arial" w:hint="default"/>
@@ -56453,14 +56857,13 @@
         <w:lang w:val="fr-FR" w:eastAsia="en-US" w:bidi="ar-SA"/>
       </w:rPr>
     </w:lvl>
-    <w:lvl w:ilvl="2" w:tplc="665EA2F2">
+    <w:lvl w:ilvl="2">
       <w:start w:val="1"/>
       <w:numFmt w:val="decimal"/>
       <w:lvlText w:val="%1.%2.%3"/>
       <w:lvlJc w:val="left"/>
       <w:pPr>
         <w:ind w:left="596" w:hanging="497"/>
-        <w:jc w:val="left"/>
       </w:pPr>
       <w:rPr>
         <w:rFonts w:ascii="Arial" w:eastAsia="Arial" w:hAnsi="Arial" w:cs="Arial" w:hint="default"/>
@@ -56471,7 +56874,7 @@
         <w:lang w:val="fr-FR" w:eastAsia="en-US" w:bidi="ar-SA"/>
       </w:rPr>
     </w:lvl>
-    <w:lvl w:ilvl="3" w:tplc="A2982A76">
+    <w:lvl w:ilvl="3">
       <w:numFmt w:val="bullet"/>
       <w:lvlText w:val="•"/>
       <w:lvlJc w:val="left"/>
@@ -56483,7 +56886,7 @@
         <w:lang w:val="fr-FR" w:eastAsia="en-US" w:bidi="ar-SA"/>
       </w:rPr>
     </w:lvl>
-    <w:lvl w:ilvl="4" w:tplc="4814B97C">
+    <w:lvl w:ilvl="4">
       <w:numFmt w:val="bullet"/>
       <w:lvlText w:val="•"/>
       <w:lvlJc w:val="left"/>
@@ -56495,7 +56898,7 @@
         <w:lang w:val="fr-FR" w:eastAsia="en-US" w:bidi="ar-SA"/>
       </w:rPr>
     </w:lvl>
-    <w:lvl w:ilvl="5" w:tplc="61C2EBB4">
+    <w:lvl w:ilvl="5">
       <w:numFmt w:val="bullet"/>
       <w:lvlText w:val="•"/>
       <w:lvlJc w:val="left"/>
@@ -56507,7 +56910,7 @@
         <w:lang w:val="fr-FR" w:eastAsia="en-US" w:bidi="ar-SA"/>
       </w:rPr>
     </w:lvl>
-    <w:lvl w:ilvl="6" w:tplc="D9AAFE86">
+    <w:lvl w:ilvl="6">
       <w:numFmt w:val="bullet"/>
       <w:lvlText w:val="•"/>
       <w:lvlJc w:val="left"/>
@@ -56519,7 +56922,7 @@
         <w:lang w:val="fr-FR" w:eastAsia="en-US" w:bidi="ar-SA"/>
       </w:rPr>
     </w:lvl>
-    <w:lvl w:ilvl="7" w:tplc="F848A6EC">
+    <w:lvl w:ilvl="7">
       <w:numFmt w:val="bullet"/>
       <w:lvlText w:val="•"/>
       <w:lvlJc w:val="left"/>
@@ -56531,7 +56934,7 @@
         <w:lang w:val="fr-FR" w:eastAsia="en-US" w:bidi="ar-SA"/>
       </w:rPr>
     </w:lvl>
-    <w:lvl w:ilvl="8" w:tplc="4E9A012A">
+    <w:lvl w:ilvl="8">
       <w:numFmt w:val="bullet"/>
       <w:lvlText w:val="•"/>
       <w:lvlJc w:val="left"/>
@@ -56546,30 +56949,28 @@
   </w:abstractNum>
   <w:abstractNum w:abstractNumId="3" w15:restartNumberingAfterBreak="0">
     <w:nsid w:val="1E22228B"/>
-    <w:multiLevelType w:val="hybridMultilevel"/>
+    <w:multiLevelType w:val="multilevel"/>
     <w:tmpl w:val="C2BC3962"/>
-    <w:lvl w:ilvl="0" w:tplc="C31A4B5E">
+    <w:lvl w:ilvl="0">
       <w:start w:val="4"/>
       <w:numFmt w:val="decimal"/>
       <w:lvlText w:val="%1"/>
       <w:lvlJc w:val="left"/>
       <w:pPr>
         <w:ind w:left="428" w:hanging="329"/>
-        <w:jc w:val="left"/>
       </w:pPr>
       <w:rPr>
         <w:rFonts w:hint="default"/>
         <w:lang w:val="fr-FR" w:eastAsia="en-US" w:bidi="ar-SA"/>
       </w:rPr>
     </w:lvl>
-    <w:lvl w:ilvl="1" w:tplc="A77A80A6">
+    <w:lvl w:ilvl="1">
       <w:start w:val="4"/>
       <w:numFmt w:val="decimal"/>
       <w:lvlText w:val="%1.%2"/>
       <w:lvlJc w:val="left"/>
       <w:pPr>
         <w:ind w:left="428" w:hanging="329"/>
-        <w:jc w:val="left"/>
       </w:pPr>
       <w:rPr>
         <w:rFonts w:ascii="Arial" w:eastAsia="Arial" w:hAnsi="Arial" w:cs="Arial" w:hint="default"/>
@@ -56580,7 +56981,7 @@
         <w:lang w:val="fr-FR" w:eastAsia="en-US" w:bidi="ar-SA"/>
       </w:rPr>
     </w:lvl>
-    <w:lvl w:ilvl="2" w:tplc="F6A497B4">
+    <w:lvl w:ilvl="2">
       <w:numFmt w:val="bullet"/>
       <w:lvlText w:val="•"/>
       <w:lvlJc w:val="left"/>
@@ -56595,7 +56996,7 @@
         <w:lang w:val="fr-FR" w:eastAsia="en-US" w:bidi="ar-SA"/>
       </w:rPr>
     </w:lvl>
-    <w:lvl w:ilvl="3" w:tplc="3CEEF408">
+    <w:lvl w:ilvl="3">
       <w:numFmt w:val="bullet"/>
       <w:lvlText w:val="•"/>
       <w:lvlJc w:val="left"/>
@@ -56607,7 +57008,7 @@
         <w:lang w:val="fr-FR" w:eastAsia="en-US" w:bidi="ar-SA"/>
       </w:rPr>
     </w:lvl>
-    <w:lvl w:ilvl="4" w:tplc="58229E1C">
+    <w:lvl w:ilvl="4">
       <w:numFmt w:val="bullet"/>
       <w:lvlText w:val="•"/>
       <w:lvlJc w:val="left"/>
@@ -56619,7 +57020,7 @@
         <w:lang w:val="fr-FR" w:eastAsia="en-US" w:bidi="ar-SA"/>
       </w:rPr>
     </w:lvl>
-    <w:lvl w:ilvl="5" w:tplc="2BE206CA">
+    <w:lvl w:ilvl="5">
       <w:numFmt w:val="bullet"/>
       <w:lvlText w:val="•"/>
       <w:lvlJc w:val="left"/>
@@ -56631,7 +57032,7 @@
         <w:lang w:val="fr-FR" w:eastAsia="en-US" w:bidi="ar-SA"/>
       </w:rPr>
     </w:lvl>
-    <w:lvl w:ilvl="6" w:tplc="E19C9AD6">
+    <w:lvl w:ilvl="6">
       <w:numFmt w:val="bullet"/>
       <w:lvlText w:val="•"/>
       <w:lvlJc w:val="left"/>
@@ -56643,7 +57044,7 @@
         <w:lang w:val="fr-FR" w:eastAsia="en-US" w:bidi="ar-SA"/>
       </w:rPr>
     </w:lvl>
-    <w:lvl w:ilvl="7" w:tplc="8D6011B4">
+    <w:lvl w:ilvl="7">
       <w:numFmt w:val="bullet"/>
       <w:lvlText w:val="•"/>
       <w:lvlJc w:val="left"/>
@@ -56655,7 +57056,7 @@
         <w:lang w:val="fr-FR" w:eastAsia="en-US" w:bidi="ar-SA"/>
       </w:rPr>
     </w:lvl>
-    <w:lvl w:ilvl="8" w:tplc="6332C96E">
+    <w:lvl w:ilvl="8">
       <w:numFmt w:val="bullet"/>
       <w:lvlText w:val="•"/>
       <w:lvlJc w:val="left"/>
@@ -56670,30 +57071,28 @@
   </w:abstractNum>
   <w:abstractNum w:abstractNumId="4" w15:restartNumberingAfterBreak="0">
     <w:nsid w:val="26E967C7"/>
-    <w:multiLevelType w:val="hybridMultilevel"/>
+    <w:multiLevelType w:val="multilevel"/>
     <w:tmpl w:val="2EA60ABA"/>
-    <w:lvl w:ilvl="0" w:tplc="DD221488">
+    <w:lvl w:ilvl="0">
       <w:start w:val="4"/>
       <w:numFmt w:val="decimal"/>
       <w:lvlText w:val="%1"/>
       <w:lvlJc w:val="left"/>
       <w:pPr>
         <w:ind w:left="431" w:hanging="332"/>
-        <w:jc w:val="left"/>
       </w:pPr>
       <w:rPr>
         <w:rFonts w:hint="default"/>
         <w:lang w:val="fr-FR" w:eastAsia="en-US" w:bidi="ar-SA"/>
       </w:rPr>
     </w:lvl>
-    <w:lvl w:ilvl="1" w:tplc="20ACD5E2">
+    <w:lvl w:ilvl="1">
       <w:start w:val="2"/>
       <w:numFmt w:val="decimal"/>
       <w:lvlText w:val="%1.%2"/>
       <w:lvlJc w:val="left"/>
       <w:pPr>
         <w:ind w:left="431" w:hanging="332"/>
-        <w:jc w:val="left"/>
       </w:pPr>
       <w:rPr>
         <w:rFonts w:ascii="Arial" w:eastAsia="Arial" w:hAnsi="Arial" w:cs="Arial" w:hint="default"/>
@@ -56704,14 +57103,13 @@
         <w:lang w:val="fr-FR" w:eastAsia="en-US" w:bidi="ar-SA"/>
       </w:rPr>
     </w:lvl>
-    <w:lvl w:ilvl="2" w:tplc="C89ED170">
+    <w:lvl w:ilvl="2">
       <w:start w:val="1"/>
       <w:numFmt w:val="decimal"/>
       <w:lvlText w:val="%1.%2.%3"/>
       <w:lvlJc w:val="left"/>
       <w:pPr>
         <w:ind w:left="596" w:hanging="497"/>
-        <w:jc w:val="left"/>
       </w:pPr>
       <w:rPr>
         <w:rFonts w:ascii="Arial" w:eastAsia="Arial" w:hAnsi="Arial" w:cs="Arial" w:hint="default"/>
@@ -56722,7 +57120,7 @@
         <w:lang w:val="fr-FR" w:eastAsia="en-US" w:bidi="ar-SA"/>
       </w:rPr>
     </w:lvl>
-    <w:lvl w:ilvl="3" w:tplc="526C5166">
+    <w:lvl w:ilvl="3">
       <w:numFmt w:val="bullet"/>
       <w:lvlText w:val="•"/>
       <w:lvlJc w:val="left"/>
@@ -56734,7 +57132,7 @@
         <w:lang w:val="fr-FR" w:eastAsia="en-US" w:bidi="ar-SA"/>
       </w:rPr>
     </w:lvl>
-    <w:lvl w:ilvl="4" w:tplc="04CA26A6">
+    <w:lvl w:ilvl="4">
       <w:numFmt w:val="bullet"/>
       <w:lvlText w:val="•"/>
       <w:lvlJc w:val="left"/>
@@ -56746,7 +57144,7 @@
         <w:lang w:val="fr-FR" w:eastAsia="en-US" w:bidi="ar-SA"/>
       </w:rPr>
     </w:lvl>
-    <w:lvl w:ilvl="5" w:tplc="2C088B42">
+    <w:lvl w:ilvl="5">
       <w:numFmt w:val="bullet"/>
       <w:lvlText w:val="•"/>
       <w:lvlJc w:val="left"/>
@@ -56758,7 +57156,7 @@
         <w:lang w:val="fr-FR" w:eastAsia="en-US" w:bidi="ar-SA"/>
       </w:rPr>
     </w:lvl>
-    <w:lvl w:ilvl="6" w:tplc="FC34DC60">
+    <w:lvl w:ilvl="6">
       <w:numFmt w:val="bullet"/>
       <w:lvlText w:val="•"/>
       <w:lvlJc w:val="left"/>
@@ -56770,7 +57168,7 @@
         <w:lang w:val="fr-FR" w:eastAsia="en-US" w:bidi="ar-SA"/>
       </w:rPr>
     </w:lvl>
-    <w:lvl w:ilvl="7" w:tplc="03705384">
+    <w:lvl w:ilvl="7">
       <w:numFmt w:val="bullet"/>
       <w:lvlText w:val="•"/>
       <w:lvlJc w:val="left"/>
@@ -56782,7 +57180,7 @@
         <w:lang w:val="fr-FR" w:eastAsia="en-US" w:bidi="ar-SA"/>
       </w:rPr>
     </w:lvl>
-    <w:lvl w:ilvl="8" w:tplc="4E5A5CC8">
+    <w:lvl w:ilvl="8">
       <w:numFmt w:val="bullet"/>
       <w:lvlText w:val="•"/>
       <w:lvlJc w:val="left"/>
@@ -56797,30 +57195,28 @@
   </w:abstractNum>
   <w:abstractNum w:abstractNumId="5" w15:restartNumberingAfterBreak="0">
     <w:nsid w:val="3460054D"/>
-    <w:multiLevelType w:val="hybridMultilevel"/>
+    <w:multiLevelType w:val="multilevel"/>
     <w:tmpl w:val="292ABC9C"/>
-    <w:lvl w:ilvl="0" w:tplc="4948B0E0">
+    <w:lvl w:ilvl="0">
       <w:start w:val="2"/>
       <w:numFmt w:val="decimal"/>
       <w:lvlText w:val="%1"/>
       <w:lvlJc w:val="left"/>
       <w:pPr>
         <w:ind w:left="428" w:hanging="329"/>
-        <w:jc w:val="left"/>
       </w:pPr>
       <w:rPr>
         <w:rFonts w:hint="default"/>
         <w:lang w:val="fr-FR" w:eastAsia="en-US" w:bidi="ar-SA"/>
       </w:rPr>
     </w:lvl>
-    <w:lvl w:ilvl="1" w:tplc="EEDE47D0">
+    <w:lvl w:ilvl="1">
       <w:start w:val="1"/>
       <w:numFmt w:val="decimal"/>
       <w:lvlText w:val="%1.%2"/>
       <w:lvlJc w:val="left"/>
       <w:pPr>
         <w:ind w:left="428" w:hanging="329"/>
-        <w:jc w:val="left"/>
       </w:pPr>
       <w:rPr>
         <w:rFonts w:ascii="Arial" w:eastAsia="Arial" w:hAnsi="Arial" w:cs="Arial" w:hint="default"/>
@@ -56831,14 +57227,13 @@
         <w:lang w:val="fr-FR" w:eastAsia="en-US" w:bidi="ar-SA"/>
       </w:rPr>
     </w:lvl>
-    <w:lvl w:ilvl="2" w:tplc="7744FD54">
+    <w:lvl w:ilvl="2">
       <w:start w:val="1"/>
       <w:numFmt w:val="decimal"/>
       <w:lvlText w:val="%1.%2.%3"/>
       <w:lvlJc w:val="left"/>
       <w:pPr>
         <w:ind w:left="596" w:hanging="497"/>
-        <w:jc w:val="left"/>
       </w:pPr>
       <w:rPr>
         <w:rFonts w:ascii="Arial" w:eastAsia="Arial" w:hAnsi="Arial" w:cs="Arial" w:hint="default"/>
@@ -56849,7 +57244,7 @@
         <w:lang w:val="fr-FR" w:eastAsia="en-US" w:bidi="ar-SA"/>
       </w:rPr>
     </w:lvl>
-    <w:lvl w:ilvl="3" w:tplc="17683A48">
+    <w:lvl w:ilvl="3">
       <w:numFmt w:val="bullet"/>
       <w:lvlText w:val="•"/>
       <w:lvlJc w:val="left"/>
@@ -56861,7 +57256,7 @@
         <w:lang w:val="fr-FR" w:eastAsia="en-US" w:bidi="ar-SA"/>
       </w:rPr>
     </w:lvl>
-    <w:lvl w:ilvl="4" w:tplc="56CA006E">
+    <w:lvl w:ilvl="4">
       <w:numFmt w:val="bullet"/>
       <w:lvlText w:val="•"/>
       <w:lvlJc w:val="left"/>
@@ -56873,7 +57268,7 @@
         <w:lang w:val="fr-FR" w:eastAsia="en-US" w:bidi="ar-SA"/>
       </w:rPr>
     </w:lvl>
-    <w:lvl w:ilvl="5" w:tplc="E898D4F8">
+    <w:lvl w:ilvl="5">
       <w:numFmt w:val="bullet"/>
       <w:lvlText w:val="•"/>
       <w:lvlJc w:val="left"/>
@@ -56885,7 +57280,7 @@
         <w:lang w:val="fr-FR" w:eastAsia="en-US" w:bidi="ar-SA"/>
       </w:rPr>
     </w:lvl>
-    <w:lvl w:ilvl="6" w:tplc="EEF85670">
+    <w:lvl w:ilvl="6">
       <w:numFmt w:val="bullet"/>
       <w:lvlText w:val="•"/>
       <w:lvlJc w:val="left"/>
@@ -56897,7 +57292,7 @@
         <w:lang w:val="fr-FR" w:eastAsia="en-US" w:bidi="ar-SA"/>
       </w:rPr>
     </w:lvl>
-    <w:lvl w:ilvl="7" w:tplc="596AB138">
+    <w:lvl w:ilvl="7">
       <w:numFmt w:val="bullet"/>
       <w:lvlText w:val="•"/>
       <w:lvlJc w:val="left"/>
@@ -56909,7 +57304,7 @@
         <w:lang w:val="fr-FR" w:eastAsia="en-US" w:bidi="ar-SA"/>
       </w:rPr>
     </w:lvl>
-    <w:lvl w:ilvl="8" w:tplc="379E11F6">
+    <w:lvl w:ilvl="8">
       <w:numFmt w:val="bullet"/>
       <w:lvlText w:val="•"/>
       <w:lvlJc w:val="left"/>
@@ -56924,30 +57319,28 @@
   </w:abstractNum>
   <w:abstractNum w:abstractNumId="6" w15:restartNumberingAfterBreak="0">
     <w:nsid w:val="482C03B0"/>
-    <w:multiLevelType w:val="hybridMultilevel"/>
+    <w:multiLevelType w:val="multilevel"/>
     <w:tmpl w:val="5A446BE8"/>
-    <w:lvl w:ilvl="0" w:tplc="2A16D80C">
+    <w:lvl w:ilvl="0">
       <w:start w:val="1"/>
       <w:numFmt w:val="decimal"/>
       <w:lvlText w:val="%1"/>
       <w:lvlJc w:val="left"/>
       <w:pPr>
         <w:ind w:left="428" w:hanging="329"/>
-        <w:jc w:val="left"/>
       </w:pPr>
       <w:rPr>
         <w:rFonts w:hint="default"/>
         <w:lang w:val="fr-FR" w:eastAsia="en-US" w:bidi="ar-SA"/>
       </w:rPr>
     </w:lvl>
-    <w:lvl w:ilvl="1" w:tplc="F7AE6296">
+    <w:lvl w:ilvl="1">
       <w:start w:val="7"/>
       <w:numFmt w:val="decimal"/>
       <w:lvlText w:val="%1.%2"/>
       <w:lvlJc w:val="left"/>
       <w:pPr>
         <w:ind w:left="428" w:hanging="329"/>
-        <w:jc w:val="left"/>
       </w:pPr>
       <w:rPr>
         <w:rFonts w:ascii="Arial" w:eastAsia="Arial" w:hAnsi="Arial" w:cs="Arial" w:hint="default"/>
@@ -56958,7 +57351,7 @@
         <w:lang w:val="fr-FR" w:eastAsia="en-US" w:bidi="ar-SA"/>
       </w:rPr>
     </w:lvl>
-    <w:lvl w:ilvl="2" w:tplc="967E0E56">
+    <w:lvl w:ilvl="2">
       <w:numFmt w:val="bullet"/>
       <w:lvlText w:val="•"/>
       <w:lvlJc w:val="left"/>
@@ -56973,7 +57366,7 @@
         <w:lang w:val="fr-FR" w:eastAsia="en-US" w:bidi="ar-SA"/>
       </w:rPr>
     </w:lvl>
-    <w:lvl w:ilvl="3" w:tplc="5E0680E0">
+    <w:lvl w:ilvl="3">
       <w:numFmt w:val="bullet"/>
       <w:lvlText w:val="•"/>
       <w:lvlJc w:val="left"/>
@@ -56985,7 +57378,7 @@
         <w:lang w:val="fr-FR" w:eastAsia="en-US" w:bidi="ar-SA"/>
       </w:rPr>
     </w:lvl>
-    <w:lvl w:ilvl="4" w:tplc="8B305CB0">
+    <w:lvl w:ilvl="4">
       <w:numFmt w:val="bullet"/>
       <w:lvlText w:val="•"/>
       <w:lvlJc w:val="left"/>
@@ -56997,7 +57390,7 @@
         <w:lang w:val="fr-FR" w:eastAsia="en-US" w:bidi="ar-SA"/>
       </w:rPr>
     </w:lvl>
-    <w:lvl w:ilvl="5" w:tplc="4F084490">
+    <w:lvl w:ilvl="5">
       <w:numFmt w:val="bullet"/>
       <w:lvlText w:val="•"/>
       <w:lvlJc w:val="left"/>
@@ -57009,7 +57402,7 @@
         <w:lang w:val="fr-FR" w:eastAsia="en-US" w:bidi="ar-SA"/>
       </w:rPr>
     </w:lvl>
-    <w:lvl w:ilvl="6" w:tplc="CC682874">
+    <w:lvl w:ilvl="6">
       <w:numFmt w:val="bullet"/>
       <w:lvlText w:val="•"/>
       <w:lvlJc w:val="left"/>
@@ -57021,7 +57414,7 @@
         <w:lang w:val="fr-FR" w:eastAsia="en-US" w:bidi="ar-SA"/>
       </w:rPr>
     </w:lvl>
-    <w:lvl w:ilvl="7" w:tplc="372E6BC6">
+    <w:lvl w:ilvl="7">
       <w:numFmt w:val="bullet"/>
       <w:lvlText w:val="•"/>
       <w:lvlJc w:val="left"/>
@@ -57033,7 +57426,7 @@
         <w:lang w:val="fr-FR" w:eastAsia="en-US" w:bidi="ar-SA"/>
       </w:rPr>
     </w:lvl>
-    <w:lvl w:ilvl="8" w:tplc="F36AD0FC">
+    <w:lvl w:ilvl="8">
       <w:numFmt w:val="bullet"/>
       <w:lvlText w:val="•"/>
       <w:lvlJc w:val="left"/>
@@ -57048,30 +57441,28 @@
   </w:abstractNum>
   <w:abstractNum w:abstractNumId="7" w15:restartNumberingAfterBreak="0">
     <w:nsid w:val="4CFB7901"/>
-    <w:multiLevelType w:val="hybridMultilevel"/>
+    <w:multiLevelType w:val="multilevel"/>
     <w:tmpl w:val="D57C6C8E"/>
-    <w:lvl w:ilvl="0" w:tplc="1820D71A">
+    <w:lvl w:ilvl="0">
       <w:start w:val="5"/>
       <w:numFmt w:val="decimal"/>
       <w:lvlText w:val="%1"/>
       <w:lvlJc w:val="left"/>
       <w:pPr>
         <w:ind w:left="431" w:hanging="332"/>
-        <w:jc w:val="left"/>
       </w:pPr>
       <w:rPr>
         <w:rFonts w:hint="default"/>
         <w:lang w:val="fr-FR" w:eastAsia="en-US" w:bidi="ar-SA"/>
       </w:rPr>
     </w:lvl>
-    <w:lvl w:ilvl="1" w:tplc="BC745F9C">
+    <w:lvl w:ilvl="1">
       <w:start w:val="1"/>
       <w:numFmt w:val="decimal"/>
       <w:lvlText w:val="%1.%2"/>
       <w:lvlJc w:val="left"/>
       <w:pPr>
         <w:ind w:left="431" w:hanging="332"/>
-        <w:jc w:val="left"/>
       </w:pPr>
       <w:rPr>
         <w:rFonts w:ascii="Arial" w:eastAsia="Arial" w:hAnsi="Arial" w:cs="Arial" w:hint="default"/>
@@ -57082,7 +57473,7 @@
         <w:lang w:val="fr-FR" w:eastAsia="en-US" w:bidi="ar-SA"/>
       </w:rPr>
     </w:lvl>
-    <w:lvl w:ilvl="2" w:tplc="4BDCA9F0">
+    <w:lvl w:ilvl="2">
       <w:numFmt w:val="bullet"/>
       <w:lvlText w:val="•"/>
       <w:lvlJc w:val="left"/>
@@ -57094,7 +57485,7 @@
         <w:lang w:val="fr-FR" w:eastAsia="en-US" w:bidi="ar-SA"/>
       </w:rPr>
     </w:lvl>
-    <w:lvl w:ilvl="3" w:tplc="DFE28CB6">
+    <w:lvl w:ilvl="3">
       <w:numFmt w:val="bullet"/>
       <w:lvlText w:val="•"/>
       <w:lvlJc w:val="left"/>
@@ -57106,7 +57497,7 @@
         <w:lang w:val="fr-FR" w:eastAsia="en-US" w:bidi="ar-SA"/>
       </w:rPr>
     </w:lvl>
-    <w:lvl w:ilvl="4" w:tplc="B8CCD95C">
+    <w:lvl w:ilvl="4">
       <w:numFmt w:val="bullet"/>
       <w:lvlText w:val="•"/>
       <w:lvlJc w:val="left"/>
@@ -57118,7 +57509,7 @@
         <w:lang w:val="fr-FR" w:eastAsia="en-US" w:bidi="ar-SA"/>
       </w:rPr>
     </w:lvl>
-    <w:lvl w:ilvl="5" w:tplc="26DAC0F2">
+    <w:lvl w:ilvl="5">
       <w:numFmt w:val="bullet"/>
       <w:lvlText w:val="•"/>
       <w:lvlJc w:val="left"/>
@@ -57130,7 +57521,7 @@
         <w:lang w:val="fr-FR" w:eastAsia="en-US" w:bidi="ar-SA"/>
       </w:rPr>
     </w:lvl>
-    <w:lvl w:ilvl="6" w:tplc="812A970A">
+    <w:lvl w:ilvl="6">
       <w:numFmt w:val="bullet"/>
       <w:lvlText w:val="•"/>
       <w:lvlJc w:val="left"/>
@@ -57142,7 +57533,7 @@
         <w:lang w:val="fr-FR" w:eastAsia="en-US" w:bidi="ar-SA"/>
       </w:rPr>
     </w:lvl>
-    <w:lvl w:ilvl="7" w:tplc="E31405B2">
+    <w:lvl w:ilvl="7">
       <w:numFmt w:val="bullet"/>
       <w:lvlText w:val="•"/>
       <w:lvlJc w:val="left"/>
@@ -57154,7 +57545,7 @@
         <w:lang w:val="fr-FR" w:eastAsia="en-US" w:bidi="ar-SA"/>
       </w:rPr>
     </w:lvl>
-    <w:lvl w:ilvl="8" w:tplc="EC5AE672">
+    <w:lvl w:ilvl="8">
       <w:numFmt w:val="bullet"/>
       <w:lvlText w:val="•"/>
       <w:lvlJc w:val="left"/>
@@ -57169,30 +57560,28 @@
   </w:abstractNum>
   <w:abstractNum w:abstractNumId="8" w15:restartNumberingAfterBreak="0">
     <w:nsid w:val="638814B3"/>
-    <w:multiLevelType w:val="hybridMultilevel"/>
+    <w:multiLevelType w:val="multilevel"/>
     <w:tmpl w:val="97CAC81C"/>
-    <w:lvl w:ilvl="0" w:tplc="4FD8ABD2">
+    <w:lvl w:ilvl="0">
       <w:start w:val="8"/>
       <w:numFmt w:val="decimal"/>
       <w:lvlText w:val="%1"/>
       <w:lvlJc w:val="left"/>
       <w:pPr>
         <w:ind w:left="431" w:hanging="332"/>
-        <w:jc w:val="left"/>
       </w:pPr>
       <w:rPr>
         <w:rFonts w:hint="default"/>
         <w:lang w:val="fr-FR" w:eastAsia="en-US" w:bidi="ar-SA"/>
       </w:rPr>
     </w:lvl>
-    <w:lvl w:ilvl="1" w:tplc="44F849F8">
+    <w:lvl w:ilvl="1">
       <w:start w:val="1"/>
       <w:numFmt w:val="decimal"/>
       <w:lvlText w:val="%1.%2"/>
       <w:lvlJc w:val="left"/>
       <w:pPr>
         <w:ind w:left="431" w:hanging="332"/>
-        <w:jc w:val="left"/>
       </w:pPr>
       <w:rPr>
         <w:rFonts w:ascii="Arial" w:eastAsia="Arial" w:hAnsi="Arial" w:cs="Arial" w:hint="default"/>
@@ -57203,7 +57592,7 @@
         <w:lang w:val="fr-FR" w:eastAsia="en-US" w:bidi="ar-SA"/>
       </w:rPr>
     </w:lvl>
-    <w:lvl w:ilvl="2" w:tplc="1A6C1B96">
+    <w:lvl w:ilvl="2">
       <w:numFmt w:val="bullet"/>
       <w:lvlText w:val="•"/>
       <w:lvlJc w:val="left"/>
@@ -57215,7 +57604,7 @@
         <w:lang w:val="fr-FR" w:eastAsia="en-US" w:bidi="ar-SA"/>
       </w:rPr>
     </w:lvl>
-    <w:lvl w:ilvl="3" w:tplc="CC08C614">
+    <w:lvl w:ilvl="3">
       <w:numFmt w:val="bullet"/>
       <w:lvlText w:val="•"/>
       <w:lvlJc w:val="left"/>
@@ -57227,7 +57616,7 @@
         <w:lang w:val="fr-FR" w:eastAsia="en-US" w:bidi="ar-SA"/>
       </w:rPr>
     </w:lvl>
-    <w:lvl w:ilvl="4" w:tplc="67524C42">
+    <w:lvl w:ilvl="4">
       <w:numFmt w:val="bullet"/>
       <w:lvlText w:val="•"/>
       <w:lvlJc w:val="left"/>
@@ -57239,7 +57628,7 @@
         <w:lang w:val="fr-FR" w:eastAsia="en-US" w:bidi="ar-SA"/>
       </w:rPr>
     </w:lvl>
-    <w:lvl w:ilvl="5" w:tplc="D02CE034">
+    <w:lvl w:ilvl="5">
       <w:numFmt w:val="bullet"/>
       <w:lvlText w:val="•"/>
       <w:lvlJc w:val="left"/>
@@ -57251,7 +57640,7 @@
         <w:lang w:val="fr-FR" w:eastAsia="en-US" w:bidi="ar-SA"/>
       </w:rPr>
     </w:lvl>
-    <w:lvl w:ilvl="6" w:tplc="BFD62002">
+    <w:lvl w:ilvl="6">
       <w:numFmt w:val="bullet"/>
       <w:lvlText w:val="•"/>
       <w:lvlJc w:val="left"/>
@@ -57263,7 +57652,7 @@
         <w:lang w:val="fr-FR" w:eastAsia="en-US" w:bidi="ar-SA"/>
       </w:rPr>
     </w:lvl>
-    <w:lvl w:ilvl="7" w:tplc="4AB0C204">
+    <w:lvl w:ilvl="7">
       <w:numFmt w:val="bullet"/>
       <w:lvlText w:val="•"/>
       <w:lvlJc w:val="left"/>
@@ -57275,7 +57664,7 @@
         <w:lang w:val="fr-FR" w:eastAsia="en-US" w:bidi="ar-SA"/>
       </w:rPr>
     </w:lvl>
-    <w:lvl w:ilvl="8" w:tplc="C01ED496">
+    <w:lvl w:ilvl="8">
       <w:numFmt w:val="bullet"/>
       <w:lvlText w:val="•"/>
       <w:lvlJc w:val="left"/>
@@ -57290,30 +57679,28 @@
   </w:abstractNum>
   <w:abstractNum w:abstractNumId="9" w15:restartNumberingAfterBreak="0">
     <w:nsid w:val="73D57AB7"/>
-    <w:multiLevelType w:val="hybridMultilevel"/>
+    <w:multiLevelType w:val="multilevel"/>
     <w:tmpl w:val="32CADADE"/>
-    <w:lvl w:ilvl="0" w:tplc="15744ED6">
+    <w:lvl w:ilvl="0">
       <w:start w:val="6"/>
       <w:numFmt w:val="decimal"/>
       <w:lvlText w:val="%1"/>
       <w:lvlJc w:val="left"/>
       <w:pPr>
         <w:ind w:left="431" w:hanging="332"/>
-        <w:jc w:val="left"/>
       </w:pPr>
       <w:rPr>
         <w:rFonts w:hint="default"/>
         <w:lang w:val="fr-FR" w:eastAsia="en-US" w:bidi="ar-SA"/>
       </w:rPr>
     </w:lvl>
-    <w:lvl w:ilvl="1" w:tplc="D486AD44">
+    <w:lvl w:ilvl="1">
       <w:start w:val="1"/>
       <w:numFmt w:val="decimal"/>
       <w:lvlText w:val="%1.%2"/>
       <w:lvlJc w:val="left"/>
       <w:pPr>
         <w:ind w:left="431" w:hanging="332"/>
-        <w:jc w:val="left"/>
       </w:pPr>
       <w:rPr>
         <w:rFonts w:ascii="Arial" w:eastAsia="Arial" w:hAnsi="Arial" w:cs="Arial" w:hint="default"/>
@@ -57324,7 +57711,7 @@
         <w:lang w:val="fr-FR" w:eastAsia="en-US" w:bidi="ar-SA"/>
       </w:rPr>
     </w:lvl>
-    <w:lvl w:ilvl="2" w:tplc="A8FC6618">
+    <w:lvl w:ilvl="2">
       <w:numFmt w:val="bullet"/>
       <w:lvlText w:val="•"/>
       <w:lvlJc w:val="left"/>
@@ -57336,7 +57723,7 @@
         <w:lang w:val="fr-FR" w:eastAsia="en-US" w:bidi="ar-SA"/>
       </w:rPr>
     </w:lvl>
-    <w:lvl w:ilvl="3" w:tplc="354C0120">
+    <w:lvl w:ilvl="3">
       <w:numFmt w:val="bullet"/>
       <w:lvlText w:val="•"/>
       <w:lvlJc w:val="left"/>
@@ -57348,7 +57735,7 @@
         <w:lang w:val="fr-FR" w:eastAsia="en-US" w:bidi="ar-SA"/>
       </w:rPr>
     </w:lvl>
-    <w:lvl w:ilvl="4" w:tplc="834C6FB4">
+    <w:lvl w:ilvl="4">
       <w:numFmt w:val="bullet"/>
       <w:lvlText w:val="•"/>
       <w:lvlJc w:val="left"/>
@@ -57360,7 +57747,7 @@
         <w:lang w:val="fr-FR" w:eastAsia="en-US" w:bidi="ar-SA"/>
       </w:rPr>
     </w:lvl>
-    <w:lvl w:ilvl="5" w:tplc="DD86FFE8">
+    <w:lvl w:ilvl="5">
       <w:numFmt w:val="bullet"/>
       <w:lvlText w:val="•"/>
       <w:lvlJc w:val="left"/>
@@ -57372,7 +57759,7 @@
         <w:lang w:val="fr-FR" w:eastAsia="en-US" w:bidi="ar-SA"/>
       </w:rPr>
     </w:lvl>
-    <w:lvl w:ilvl="6" w:tplc="2DD8FDF2">
+    <w:lvl w:ilvl="6">
       <w:numFmt w:val="bullet"/>
       <w:lvlText w:val="•"/>
       <w:lvlJc w:val="left"/>
@@ -57384,7 +57771,7 @@
         <w:lang w:val="fr-FR" w:eastAsia="en-US" w:bidi="ar-SA"/>
       </w:rPr>
     </w:lvl>
-    <w:lvl w:ilvl="7" w:tplc="CBC03356">
+    <w:lvl w:ilvl="7">
       <w:numFmt w:val="bullet"/>
       <w:lvlText w:val="•"/>
       <w:lvlJc w:val="left"/>
@@ -57396,7 +57783,7 @@
         <w:lang w:val="fr-FR" w:eastAsia="en-US" w:bidi="ar-SA"/>
       </w:rPr>
     </w:lvl>
-    <w:lvl w:ilvl="8" w:tplc="E062AEFC">
+    <w:lvl w:ilvl="8">
       <w:numFmt w:val="bullet"/>
       <w:lvlText w:val="•"/>
       <w:lvlJc w:val="left"/>
@@ -57411,30 +57798,28 @@
   </w:abstractNum>
   <w:abstractNum w:abstractNumId="10" w15:restartNumberingAfterBreak="0">
     <w:nsid w:val="79516C53"/>
-    <w:multiLevelType w:val="hybridMultilevel"/>
+    <w:multiLevelType w:val="multilevel"/>
     <w:tmpl w:val="E5188FEC"/>
-    <w:lvl w:ilvl="0" w:tplc="E4FE8E52">
+    <w:lvl w:ilvl="0">
       <w:start w:val="1"/>
       <w:numFmt w:val="decimal"/>
       <w:lvlText w:val="%1"/>
       <w:lvlJc w:val="left"/>
       <w:pPr>
         <w:ind w:left="428" w:hanging="329"/>
-        <w:jc w:val="left"/>
       </w:pPr>
       <w:rPr>
         <w:rFonts w:hint="default"/>
         <w:lang w:val="fr-FR" w:eastAsia="en-US" w:bidi="ar-SA"/>
       </w:rPr>
     </w:lvl>
-    <w:lvl w:ilvl="1" w:tplc="53F42EA0">
+    <w:lvl w:ilvl="1">
       <w:start w:val="4"/>
       <w:numFmt w:val="decimal"/>
       <w:lvlText w:val="%1.%2"/>
       <w:lvlJc w:val="left"/>
       <w:pPr>
         <w:ind w:left="428" w:hanging="329"/>
-        <w:jc w:val="left"/>
       </w:pPr>
       <w:rPr>
         <w:rFonts w:ascii="Arial" w:eastAsia="Arial" w:hAnsi="Arial" w:cs="Arial" w:hint="default"/>
@@ -57445,7 +57830,7 @@
         <w:lang w:val="fr-FR" w:eastAsia="en-US" w:bidi="ar-SA"/>
       </w:rPr>
     </w:lvl>
-    <w:lvl w:ilvl="2" w:tplc="272AC9F6">
+    <w:lvl w:ilvl="2">
       <w:numFmt w:val="bullet"/>
       <w:lvlText w:val="•"/>
       <w:lvlJc w:val="left"/>
@@ -57457,7 +57842,7 @@
         <w:lang w:val="fr-FR" w:eastAsia="en-US" w:bidi="ar-SA"/>
       </w:rPr>
     </w:lvl>
-    <w:lvl w:ilvl="3" w:tplc="765AE39E">
+    <w:lvl w:ilvl="3">
       <w:numFmt w:val="bullet"/>
       <w:lvlText w:val="•"/>
       <w:lvlJc w:val="left"/>
@@ -57469,7 +57854,7 @@
         <w:lang w:val="fr-FR" w:eastAsia="en-US" w:bidi="ar-SA"/>
       </w:rPr>
     </w:lvl>
-    <w:lvl w:ilvl="4" w:tplc="A4746972">
+    <w:lvl w:ilvl="4">
       <w:numFmt w:val="bullet"/>
       <w:lvlText w:val="•"/>
       <w:lvlJc w:val="left"/>
@@ -57481,7 +57866,7 @@
         <w:lang w:val="fr-FR" w:eastAsia="en-US" w:bidi="ar-SA"/>
       </w:rPr>
     </w:lvl>
-    <w:lvl w:ilvl="5" w:tplc="CDB29AA0">
+    <w:lvl w:ilvl="5">
       <w:numFmt w:val="bullet"/>
       <w:lvlText w:val="•"/>
       <w:lvlJc w:val="left"/>
@@ -57493,7 +57878,7 @@
         <w:lang w:val="fr-FR" w:eastAsia="en-US" w:bidi="ar-SA"/>
       </w:rPr>
     </w:lvl>
-    <w:lvl w:ilvl="6" w:tplc="5260967A">
+    <w:lvl w:ilvl="6">
       <w:numFmt w:val="bullet"/>
       <w:lvlText w:val="•"/>
       <w:lvlJc w:val="left"/>
@@ -57505,7 +57890,7 @@
         <w:lang w:val="fr-FR" w:eastAsia="en-US" w:bidi="ar-SA"/>
       </w:rPr>
     </w:lvl>
-    <w:lvl w:ilvl="7" w:tplc="5DDC3CD2">
+    <w:lvl w:ilvl="7">
       <w:numFmt w:val="bullet"/>
       <w:lvlText w:val="•"/>
       <w:lvlJc w:val="left"/>
@@ -57517,7 +57902,7 @@
         <w:lang w:val="fr-FR" w:eastAsia="en-US" w:bidi="ar-SA"/>
       </w:rPr>
     </w:lvl>
-    <w:lvl w:ilvl="8" w:tplc="91B8C62C">
+    <w:lvl w:ilvl="8">
       <w:numFmt w:val="bullet"/>
       <w:lvlText w:val="•"/>
       <w:lvlJc w:val="left"/>
@@ -57567,7 +57952,7 @@
 </file>
 
 <file path=word/styles.xml><?xml version="1.0" encoding="utf-8"?>
-<w:styles xmlns:mc="http://schemas.openxmlformats.org/markup-compatibility/2006" xmlns:r="http://schemas.openxmlformats.org/officeDocument/2006/relationships" xmlns:w="http://schemas.openxmlformats.org/wordprocessingml/2006/main" xmlns:w14="http://schemas.microsoft.com/office/word/2010/wordml" xmlns:w15="http://schemas.microsoft.com/office/word/2012/wordml" xmlns:w16cex="http://schemas.microsoft.com/office/word/2018/wordml/cex" xmlns:w16cid="http://schemas.microsoft.com/office/word/2016/wordml/cid" xmlns:w16="http://schemas.microsoft.com/office/word/2018/wordml" xmlns:w16se="http://schemas.microsoft.com/office/word/2015/wordml/symex" mc:Ignorable="w14 w15 w16se w16cid w16 w16cex">
+<w:styles xmlns:mc="http://schemas.openxmlformats.org/markup-compatibility/2006" xmlns:r="http://schemas.openxmlformats.org/officeDocument/2006/relationships" xmlns:w="http://schemas.openxmlformats.org/wordprocessingml/2006/main" xmlns:w14="http://schemas.microsoft.com/office/word/2010/wordml" xmlns:w15="http://schemas.microsoft.com/office/word/2012/wordml" xmlns:w16cex="http://schemas.microsoft.com/office/word/2018/wordml/cex" xmlns:w16cid="http://schemas.microsoft.com/office/word/2016/wordml/cid" xmlns:w16="http://schemas.microsoft.com/office/word/2018/wordml" xmlns:w16sdtdh="http://schemas.microsoft.com/office/word/2020/wordml/sdtdatahash" xmlns:w16se="http://schemas.microsoft.com/office/word/2015/wordml/symex" mc:Ignorable="w14 w15 w16se w16cid w16 w16cex w16sdtdh">
   <w:docDefaults>
     <w:rPrDefault>
       <w:rPr>

</xml_diff>